<commit_message>
improve report conclusions and improve median vs mean and explanation in excel file
</commit_message>
<xml_diff>
--- a/StartupModule1Report.docx
+++ b/StartupModule1Report.docx
@@ -109,23 +109,7 @@
           <w:sz w:val="30"/>
           <w:szCs w:val="30"/>
         </w:rPr>
-        <w:t>Theater is the most common category of startup</w:t>
-      </w:r>
-      <w:r>
-        <w:rPr>
-          <w:rFonts w:ascii="Microsoft Sans Serif" w:hAnsi="Microsoft Sans Serif"/>
-          <w:sz w:val="30"/>
-          <w:szCs w:val="30"/>
-        </w:rPr>
-        <w:t>s</w:t>
-      </w:r>
-      <w:r>
-        <w:rPr>
-          <w:rFonts w:ascii="Microsoft Sans Serif" w:hAnsi="Microsoft Sans Serif"/>
-          <w:sz w:val="30"/>
-          <w:szCs w:val="30"/>
-        </w:rPr>
-        <w:t>.</w:t>
+        <w:t>Theaters and plays are the most common categories and sub-categories respectively for startups.</w:t>
       </w:r>
     </w:p>
     <w:p>
@@ -148,23 +132,127 @@
           <w:sz w:val="30"/>
           <w:szCs w:val="30"/>
         </w:rPr>
-        <w:t>Plays are the most common sub-category of startup</w:t>
-      </w:r>
-      <w:r>
-        <w:rPr>
-          <w:rFonts w:ascii="Microsoft Sans Serif" w:hAnsi="Microsoft Sans Serif"/>
-          <w:sz w:val="30"/>
-          <w:szCs w:val="30"/>
-        </w:rPr>
-        <w:t>s</w:t>
-      </w:r>
-      <w:r>
-        <w:rPr>
-          <w:rFonts w:ascii="Microsoft Sans Serif" w:hAnsi="Microsoft Sans Serif"/>
-          <w:sz w:val="30"/>
-          <w:szCs w:val="30"/>
-        </w:rPr>
-        <w:t>.</w:t>
+        <w:t>As the dataset and graphs currently are, they appear to indicate that the most successful category and sub-category that has been attempted beyond just a handful</w:t>
+      </w:r>
+      <w:r>
+        <w:rPr>
+          <w:rFonts w:ascii="Microsoft Sans Serif" w:hAnsi="Microsoft Sans Serif"/>
+          <w:sz w:val="30"/>
+          <w:szCs w:val="30"/>
+        </w:rPr>
+        <w:t xml:space="preserve"> of times</w:t>
+      </w:r>
+      <w:r>
+        <w:rPr>
+          <w:rFonts w:ascii="Microsoft Sans Serif" w:hAnsi="Microsoft Sans Serif"/>
+          <w:sz w:val="30"/>
+          <w:szCs w:val="30"/>
+        </w:rPr>
+        <w:t xml:space="preserve"> (</w:t>
+      </w:r>
+      <w:proofErr w:type="gramStart"/>
+      <w:r>
+        <w:rPr>
+          <w:rFonts w:ascii="Microsoft Sans Serif" w:hAnsi="Microsoft Sans Serif"/>
+          <w:sz w:val="30"/>
+          <w:szCs w:val="30"/>
+        </w:rPr>
+        <w:t>i.e.</w:t>
+      </w:r>
+      <w:proofErr w:type="gramEnd"/>
+      <w:r>
+        <w:rPr>
+          <w:rFonts w:ascii="Microsoft Sans Serif" w:hAnsi="Microsoft Sans Serif"/>
+          <w:sz w:val="30"/>
+          <w:szCs w:val="30"/>
+        </w:rPr>
+        <w:t xml:space="preserve"> e.g. excluding journalism, audio, and world music) is technology and web </w:t>
+      </w:r>
+      <w:r>
+        <w:rPr>
+          <w:rFonts w:ascii="Microsoft Sans Serif" w:hAnsi="Microsoft Sans Serif"/>
+          <w:sz w:val="30"/>
+          <w:szCs w:val="30"/>
+        </w:rPr>
+        <w:t xml:space="preserve">(and wearables) </w:t>
+      </w:r>
+      <w:r>
+        <w:rPr>
+          <w:rFonts w:ascii="Microsoft Sans Serif" w:hAnsi="Microsoft Sans Serif"/>
+          <w:sz w:val="30"/>
+          <w:szCs w:val="30"/>
+        </w:rPr>
+        <w:t xml:space="preserve">respectively especially when they start in June </w:t>
+      </w:r>
+      <w:r>
+        <w:rPr>
+          <w:rFonts w:ascii="Microsoft Sans Serif" w:hAnsi="Microsoft Sans Serif"/>
+          <w:sz w:val="30"/>
+          <w:szCs w:val="30"/>
+        </w:rPr>
+        <w:t xml:space="preserve">and any of the countries evaluated with the exception of Denmark (DK) </w:t>
+      </w:r>
+      <w:r>
+        <w:rPr>
+          <w:rFonts w:ascii="Microsoft Sans Serif" w:hAnsi="Microsoft Sans Serif"/>
+          <w:sz w:val="30"/>
+          <w:szCs w:val="30"/>
+        </w:rPr>
+        <w:t xml:space="preserve">(as shown in the </w:t>
+      </w:r>
+      <w:r>
+        <w:rPr>
+          <w:rFonts w:ascii="Microsoft Sans Serif" w:hAnsi="Microsoft Sans Serif"/>
+          <w:b/>
+          <w:bCs/>
+          <w:sz w:val="30"/>
+          <w:szCs w:val="30"/>
+        </w:rPr>
+        <w:t>Outcome By Category</w:t>
+      </w:r>
+      <w:r>
+        <w:rPr>
+          <w:rFonts w:ascii="Microsoft Sans Serif" w:hAnsi="Microsoft Sans Serif"/>
+          <w:sz w:val="30"/>
+          <w:szCs w:val="30"/>
+        </w:rPr>
+        <w:t xml:space="preserve"> graph, </w:t>
+      </w:r>
+      <w:r>
+        <w:rPr>
+          <w:rFonts w:ascii="Microsoft Sans Serif" w:hAnsi="Microsoft Sans Serif"/>
+          <w:b/>
+          <w:bCs/>
+          <w:sz w:val="30"/>
+          <w:szCs w:val="30"/>
+        </w:rPr>
+        <w:t>Outcome By Sub-Category</w:t>
+      </w:r>
+      <w:r>
+        <w:rPr>
+          <w:rFonts w:ascii="Microsoft Sans Serif" w:hAnsi="Microsoft Sans Serif"/>
+          <w:sz w:val="30"/>
+          <w:szCs w:val="30"/>
+        </w:rPr>
+        <w:t xml:space="preserve"> graph and the </w:t>
+      </w:r>
+      <w:r>
+        <w:rPr>
+          <w:rFonts w:ascii="Microsoft Sans Serif" w:hAnsi="Microsoft Sans Serif"/>
+          <w:b/>
+          <w:bCs/>
+          <w:sz w:val="30"/>
+          <w:szCs w:val="30"/>
+        </w:rPr>
+        <w:t>Outcome By Month</w:t>
+      </w:r>
+      <w:r>
+        <w:rPr>
+          <w:rFonts w:ascii="Microsoft Sans Serif" w:hAnsi="Microsoft Sans Serif"/>
+          <w:sz w:val="30"/>
+          <w:szCs w:val="30"/>
+        </w:rPr>
+        <w:t xml:space="preserve"> graph).</w:t>
       </w:r>
     </w:p>
     <w:p>
@@ -187,39 +275,7 @@
           <w:sz w:val="30"/>
           <w:szCs w:val="30"/>
         </w:rPr>
-        <w:t xml:space="preserve">July (and to a lesser degree January) is the most common month to </w:t>
-      </w:r>
-      <w:r>
-        <w:rPr>
-          <w:rFonts w:ascii="Microsoft Sans Serif" w:hAnsi="Microsoft Sans Serif"/>
-          <w:sz w:val="30"/>
-          <w:szCs w:val="30"/>
-        </w:rPr>
-        <w:t>launch</w:t>
-      </w:r>
-      <w:r>
-        <w:rPr>
-          <w:rFonts w:ascii="Microsoft Sans Serif" w:hAnsi="Microsoft Sans Serif"/>
-          <w:sz w:val="30"/>
-          <w:szCs w:val="30"/>
-        </w:rPr>
-        <w:t xml:space="preserve"> startup</w:t>
-      </w:r>
-      <w:r>
-        <w:rPr>
-          <w:rFonts w:ascii="Microsoft Sans Serif" w:hAnsi="Microsoft Sans Serif"/>
-          <w:sz w:val="30"/>
-          <w:szCs w:val="30"/>
-        </w:rPr>
-        <w:t>s</w:t>
-      </w:r>
-      <w:r>
-        <w:rPr>
-          <w:rFonts w:ascii="Microsoft Sans Serif" w:hAnsi="Microsoft Sans Serif"/>
-          <w:sz w:val="30"/>
-          <w:szCs w:val="30"/>
-        </w:rPr>
-        <w:t>.</w:t>
+        <w:t>Setting a goal between $15000 and $25000 may have some special qualities that it produces for success but those qualities, if they exist, can’t be determined by the dataset and graphs as they are.</w:t>
       </w:r>
     </w:p>
     <w:p>
@@ -250,41 +306,111 @@
           <w:sz w:val="30"/>
           <w:szCs w:val="30"/>
         </w:rPr>
-        <w:t xml:space="preserve">Cancelation is the least likely </w:t>
+        <w:t xml:space="preserve">By looking at the </w:t>
+      </w:r>
+      <w:r>
+        <w:rPr>
+          <w:rFonts w:ascii="Microsoft Sans Serif" w:hAnsi="Microsoft Sans Serif"/>
+          <w:b/>
+          <w:bCs/>
+          <w:sz w:val="30"/>
+          <w:szCs w:val="30"/>
+        </w:rPr>
+        <w:t xml:space="preserve">Outcome </w:t>
       </w:r>
       <w:proofErr w:type="gramStart"/>
       <w:r>
         <w:rPr>
           <w:rFonts w:ascii="Microsoft Sans Serif" w:hAnsi="Microsoft Sans Serif"/>
-          <w:sz w:val="30"/>
-          <w:szCs w:val="30"/>
-        </w:rPr>
-        <w:t>final outcome</w:t>
+          <w:b/>
+          <w:bCs/>
+          <w:sz w:val="30"/>
+          <w:szCs w:val="30"/>
+        </w:rPr>
+        <w:t>In</w:t>
       </w:r>
       <w:proofErr w:type="gramEnd"/>
       <w:r>
         <w:rPr>
           <w:rFonts w:ascii="Microsoft Sans Serif" w:hAnsi="Microsoft Sans Serif"/>
-          <w:sz w:val="30"/>
-          <w:szCs w:val="30"/>
-        </w:rPr>
-        <w:t xml:space="preserve"> for startup</w:t>
-      </w:r>
-      <w:r>
-        <w:rPr>
-          <w:rFonts w:ascii="Microsoft Sans Serif" w:hAnsi="Microsoft Sans Serif"/>
-          <w:sz w:val="30"/>
-          <w:szCs w:val="30"/>
-        </w:rPr>
-        <w:t>s</w:t>
-      </w:r>
-      <w:r>
-        <w:rPr>
-          <w:rFonts w:ascii="Microsoft Sans Serif" w:hAnsi="Microsoft Sans Serif"/>
-          <w:sz w:val="30"/>
-          <w:szCs w:val="30"/>
-        </w:rPr>
-        <w:t>.</w:t>
+          <w:b/>
+          <w:bCs/>
+          <w:sz w:val="30"/>
+          <w:szCs w:val="30"/>
+        </w:rPr>
+        <w:t xml:space="preserve"> Percentage By Goal</w:t>
+      </w:r>
+      <w:r>
+        <w:rPr>
+          <w:rFonts w:ascii="Microsoft Sans Serif" w:hAnsi="Microsoft Sans Serif"/>
+          <w:sz w:val="30"/>
+          <w:szCs w:val="30"/>
+        </w:rPr>
+        <w:t xml:space="preserve"> graph </w:t>
+      </w:r>
+      <w:r>
+        <w:rPr>
+          <w:rFonts w:ascii="Microsoft Sans Serif" w:hAnsi="Microsoft Sans Serif"/>
+          <w:sz w:val="30"/>
+          <w:szCs w:val="30"/>
+        </w:rPr>
+        <w:t xml:space="preserve">(and we assume “live” is not a final outcome) </w:t>
+      </w:r>
+      <w:r>
+        <w:rPr>
+          <w:rFonts w:ascii="Microsoft Sans Serif" w:hAnsi="Microsoft Sans Serif"/>
+          <w:sz w:val="30"/>
+          <w:szCs w:val="30"/>
+        </w:rPr>
+        <w:t>c</w:t>
+      </w:r>
+      <w:r>
+        <w:rPr>
+          <w:rFonts w:ascii="Microsoft Sans Serif" w:hAnsi="Microsoft Sans Serif"/>
+          <w:sz w:val="30"/>
+          <w:szCs w:val="30"/>
+        </w:rPr>
+        <w:t xml:space="preserve">ancelation is the </w:t>
+      </w:r>
+      <w:r>
+        <w:rPr>
+          <w:rFonts w:ascii="Microsoft Sans Serif" w:hAnsi="Microsoft Sans Serif"/>
+          <w:sz w:val="30"/>
+          <w:szCs w:val="30"/>
+        </w:rPr>
+        <w:t>least</w:t>
+      </w:r>
+      <w:r>
+        <w:rPr>
+          <w:rFonts w:ascii="Microsoft Sans Serif" w:hAnsi="Microsoft Sans Serif"/>
+          <w:sz w:val="30"/>
+          <w:szCs w:val="30"/>
+        </w:rPr>
+        <w:t xml:space="preserve"> likely </w:t>
+      </w:r>
+      <w:r>
+        <w:rPr>
+          <w:rFonts w:ascii="Microsoft Sans Serif" w:hAnsi="Microsoft Sans Serif"/>
+          <w:sz w:val="30"/>
+          <w:szCs w:val="30"/>
+        </w:rPr>
+        <w:t xml:space="preserve">final </w:t>
+      </w:r>
+      <w:r>
+        <w:rPr>
+          <w:rFonts w:ascii="Microsoft Sans Serif" w:hAnsi="Microsoft Sans Serif"/>
+          <w:sz w:val="30"/>
+          <w:szCs w:val="30"/>
+        </w:rPr>
+        <w:t xml:space="preserve">outcome </w:t>
+      </w:r>
+      <w:r>
+        <w:rPr>
+          <w:rFonts w:ascii="Microsoft Sans Serif" w:hAnsi="Microsoft Sans Serif"/>
+          <w:sz w:val="30"/>
+          <w:szCs w:val="30"/>
+        </w:rPr>
+        <w:t>and success is the most likely outcome for startups.</w:t>
       </w:r>
     </w:p>
     <w:p>
@@ -423,7 +549,16 @@
           <w:sz w:val="30"/>
           <w:szCs w:val="30"/>
         </w:rPr>
-        <w:t>which sub-category has the greatest percentage of success compared to other sub-categories (unless one is going to claim that “audio” is the most successful sub-category on such a small number of attempts (4 attempts and 4 successes)).</w:t>
+        <w:t xml:space="preserve">which sub-category has the greatest percentage of success compared to other sub-categories (unless one is going to claim that “audio” </w:t>
+      </w:r>
+      <w:r>
+        <w:rPr>
+          <w:rFonts w:ascii="Microsoft Sans Serif" w:hAnsi="Microsoft Sans Serif"/>
+          <w:sz w:val="30"/>
+          <w:szCs w:val="30"/>
+        </w:rPr>
+        <w:lastRenderedPageBreak/>
+        <w:t>is the most successful sub-category on such a small number of attempts (4 attempts and 4 successes)).</w:t>
       </w:r>
     </w:p>
     <w:p>
@@ -628,7 +763,6 @@
           <w:sz w:val="30"/>
           <w:szCs w:val="30"/>
         </w:rPr>
-        <w:lastRenderedPageBreak/>
         <w:t>Add</w:t>
       </w:r>
       <w:r>
@@ -1820,7 +1954,6 @@
     <w:name w:val="Normal (Web)"/>
     <w:basedOn w:val="Normal"/>
     <w:uiPriority w:val="99"/>
-    <w:semiHidden/>
     <w:unhideWhenUsed/>
     <w:rsid w:val="00CC244D"/>
     <w:pPr>

</xml_diff>

<commit_message>
improving report insights and resulting the filters in the excel file to all
</commit_message>
<xml_diff>
--- a/StartupModule1Report.docx
+++ b/StartupModule1Report.docx
@@ -26,7 +26,23 @@
           <w:sz w:val="30"/>
           <w:szCs w:val="30"/>
         </w:rPr>
-        <w:t>: Startup</w:t>
+        <w:t>:</w:t>
+      </w:r>
+      <w:r>
+        <w:rPr>
+          <w:rFonts w:ascii="Microsoft Sans Serif" w:hAnsi="Microsoft Sans Serif"/>
+          <w:sz w:val="30"/>
+          <w:szCs w:val="30"/>
+        </w:rPr>
+        <w:t xml:space="preserve"> Crowdfunding Campaigns</w:t>
+      </w:r>
+      <w:r>
+        <w:rPr>
+          <w:rFonts w:ascii="Microsoft Sans Serif" w:hAnsi="Microsoft Sans Serif"/>
+          <w:sz w:val="30"/>
+          <w:szCs w:val="30"/>
+        </w:rPr>
+        <w:t xml:space="preserve"> (CCs)</w:t>
       </w:r>
     </w:p>
     <w:p>
@@ -57,6 +73,68 @@
           <w:szCs w:val="30"/>
         </w:rPr>
         <w:t>By Karoly Burgyan</w:t>
+      </w:r>
+    </w:p>
+    <w:p>
+      <w:pPr>
+        <w:pStyle w:val="NormalWeb"/>
+        <w:spacing w:before="0" w:beforeAutospacing="0" w:after="0" w:afterAutospacing="0" w:line="360" w:lineRule="atLeast"/>
+        <w:rPr>
+          <w:rFonts w:ascii="Microsoft Sans Serif" w:hAnsi="Microsoft Sans Serif"/>
+          <w:sz w:val="30"/>
+          <w:szCs w:val="30"/>
+        </w:rPr>
+      </w:pPr>
+    </w:p>
+    <w:p>
+      <w:pPr>
+        <w:pStyle w:val="NormalWeb"/>
+        <w:spacing w:before="0" w:beforeAutospacing="0" w:after="0" w:afterAutospacing="0" w:line="360" w:lineRule="atLeast"/>
+        <w:rPr>
+          <w:rFonts w:ascii="Microsoft Sans Serif" w:hAnsi="Microsoft Sans Serif"/>
+          <w:sz w:val="30"/>
+          <w:szCs w:val="30"/>
+        </w:rPr>
+      </w:pPr>
+      <w:r>
+        <w:rPr>
+          <w:rFonts w:ascii="Microsoft Sans Serif" w:hAnsi="Microsoft Sans Serif"/>
+          <w:sz w:val="30"/>
+          <w:szCs w:val="30"/>
+        </w:rPr>
+        <w:t>Note: For ease of reading</w:t>
+      </w:r>
+      <w:r>
+        <w:rPr>
+          <w:rFonts w:ascii="Microsoft Sans Serif" w:hAnsi="Microsoft Sans Serif"/>
+          <w:sz w:val="30"/>
+          <w:szCs w:val="30"/>
+        </w:rPr>
+        <w:t>,</w:t>
+      </w:r>
+      <w:r>
+        <w:rPr>
+          <w:rFonts w:ascii="Microsoft Sans Serif" w:hAnsi="Microsoft Sans Serif"/>
+          <w:sz w:val="30"/>
+          <w:szCs w:val="30"/>
+        </w:rPr>
+        <w:t xml:space="preserve"> the “content creator”, “celebrity”, “organization”, or compan</w:t>
+      </w:r>
+      <w:r>
+        <w:rPr>
+          <w:rFonts w:ascii="Microsoft Sans Serif" w:hAnsi="Microsoft Sans Serif"/>
+          <w:sz w:val="30"/>
+          <w:szCs w:val="30"/>
+        </w:rPr>
+        <w:t>y</w:t>
+      </w:r>
+      <w:r>
+        <w:rPr>
+          <w:rFonts w:ascii="Microsoft Sans Serif" w:hAnsi="Microsoft Sans Serif"/>
+          <w:sz w:val="30"/>
+          <w:szCs w:val="30"/>
+        </w:rPr>
+        <w:t xml:space="preserve"> that is associated with a row of data will be referred to simply as “company”.</w:t>
       </w:r>
     </w:p>
     <w:p>
@@ -109,7 +187,143 @@
           <w:sz w:val="30"/>
           <w:szCs w:val="30"/>
         </w:rPr>
-        <w:t>Theaters and plays are the most common categories and sub-categories respectively for startups.</w:t>
+        <w:t xml:space="preserve">By looking at the </w:t>
+      </w:r>
+      <w:r>
+        <w:rPr>
+          <w:rFonts w:ascii="Microsoft Sans Serif" w:hAnsi="Microsoft Sans Serif"/>
+          <w:b/>
+          <w:bCs/>
+          <w:sz w:val="30"/>
+          <w:szCs w:val="30"/>
+        </w:rPr>
+        <w:t xml:space="preserve">Outcome </w:t>
+      </w:r>
+      <w:proofErr w:type="gramStart"/>
+      <w:r>
+        <w:rPr>
+          <w:rFonts w:ascii="Microsoft Sans Serif" w:hAnsi="Microsoft Sans Serif"/>
+          <w:b/>
+          <w:bCs/>
+          <w:sz w:val="30"/>
+          <w:szCs w:val="30"/>
+        </w:rPr>
+        <w:t>By</w:t>
+      </w:r>
+      <w:proofErr w:type="gramEnd"/>
+      <w:r>
+        <w:rPr>
+          <w:rFonts w:ascii="Microsoft Sans Serif" w:hAnsi="Microsoft Sans Serif"/>
+          <w:b/>
+          <w:bCs/>
+          <w:sz w:val="30"/>
+          <w:szCs w:val="30"/>
+        </w:rPr>
+        <w:t xml:space="preserve"> Category </w:t>
+      </w:r>
+      <w:r>
+        <w:rPr>
+          <w:rFonts w:ascii="Microsoft Sans Serif" w:hAnsi="Microsoft Sans Serif"/>
+          <w:sz w:val="30"/>
+          <w:szCs w:val="30"/>
+        </w:rPr>
+        <w:t xml:space="preserve">graph </w:t>
+      </w:r>
+      <w:r>
+        <w:rPr>
+          <w:rFonts w:ascii="Microsoft Sans Serif" w:hAnsi="Microsoft Sans Serif"/>
+          <w:sz w:val="30"/>
+          <w:szCs w:val="30"/>
+        </w:rPr>
+        <w:t xml:space="preserve">and </w:t>
+      </w:r>
+      <w:r>
+        <w:rPr>
+          <w:rFonts w:ascii="Microsoft Sans Serif" w:hAnsi="Microsoft Sans Serif"/>
+          <w:b/>
+          <w:bCs/>
+          <w:sz w:val="30"/>
+          <w:szCs w:val="30"/>
+        </w:rPr>
+        <w:t>Outcome By Sub-Category</w:t>
+      </w:r>
+      <w:r>
+        <w:rPr>
+          <w:rFonts w:ascii="Microsoft Sans Serif" w:hAnsi="Microsoft Sans Serif"/>
+          <w:sz w:val="30"/>
+          <w:szCs w:val="30"/>
+        </w:rPr>
+        <w:t xml:space="preserve"> graph, </w:t>
+      </w:r>
+      <w:r>
+        <w:rPr>
+          <w:rFonts w:ascii="Microsoft Sans Serif" w:hAnsi="Microsoft Sans Serif"/>
+          <w:sz w:val="30"/>
+          <w:szCs w:val="30"/>
+        </w:rPr>
+        <w:t>t</w:t>
+      </w:r>
+      <w:r>
+        <w:rPr>
+          <w:rFonts w:ascii="Microsoft Sans Serif" w:hAnsi="Microsoft Sans Serif"/>
+          <w:sz w:val="30"/>
+          <w:szCs w:val="30"/>
+        </w:rPr>
+        <w:t xml:space="preserve">heaters and plays are the most common categories and sub-categories respectively for </w:t>
+      </w:r>
+      <w:r>
+        <w:rPr>
+          <w:rFonts w:ascii="Microsoft Sans Serif" w:hAnsi="Microsoft Sans Serif"/>
+          <w:b/>
+          <w:bCs/>
+          <w:sz w:val="30"/>
+          <w:szCs w:val="30"/>
+        </w:rPr>
+        <w:t>crowdfunding campaigns</w:t>
+      </w:r>
+      <w:r>
+        <w:rPr>
+          <w:rFonts w:ascii="Microsoft Sans Serif" w:hAnsi="Microsoft Sans Serif"/>
+          <w:sz w:val="30"/>
+          <w:szCs w:val="30"/>
+        </w:rPr>
+        <w:t xml:space="preserve"> (</w:t>
+      </w:r>
+      <w:r>
+        <w:rPr>
+          <w:rFonts w:ascii="Microsoft Sans Serif" w:hAnsi="Microsoft Sans Serif"/>
+          <w:b/>
+          <w:bCs/>
+          <w:sz w:val="30"/>
+          <w:szCs w:val="30"/>
+        </w:rPr>
+        <w:t>CC</w:t>
+      </w:r>
+      <w:r>
+        <w:rPr>
+          <w:rFonts w:ascii="Microsoft Sans Serif" w:hAnsi="Microsoft Sans Serif"/>
+          <w:b/>
+          <w:bCs/>
+          <w:sz w:val="30"/>
+          <w:szCs w:val="30"/>
+        </w:rPr>
+        <w:t>s</w:t>
+      </w:r>
+      <w:r>
+        <w:rPr>
+          <w:rFonts w:ascii="Microsoft Sans Serif" w:hAnsi="Microsoft Sans Serif"/>
+          <w:sz w:val="30"/>
+          <w:szCs w:val="30"/>
+        </w:rPr>
+        <w:t>)</w:t>
+      </w:r>
+      <w:r>
+        <w:rPr>
+          <w:rFonts w:ascii="Microsoft Sans Serif" w:hAnsi="Microsoft Sans Serif"/>
+          <w:sz w:val="30"/>
+          <w:szCs w:val="30"/>
+        </w:rPr>
+        <w:t>.</w:t>
       </w:r>
     </w:p>
     <w:p>
@@ -132,65 +346,55 @@
           <w:sz w:val="30"/>
           <w:szCs w:val="30"/>
         </w:rPr>
-        <w:t>As the dataset and graphs currently are, they appear to indicate that the most successful category and sub-category that has been attempted beyond just a handful</w:t>
-      </w:r>
-      <w:r>
-        <w:rPr>
-          <w:rFonts w:ascii="Microsoft Sans Serif" w:hAnsi="Microsoft Sans Serif"/>
-          <w:sz w:val="30"/>
-          <w:szCs w:val="30"/>
-        </w:rPr>
-        <w:t xml:space="preserve"> of times</w:t>
-      </w:r>
-      <w:r>
-        <w:rPr>
-          <w:rFonts w:ascii="Microsoft Sans Serif" w:hAnsi="Microsoft Sans Serif"/>
-          <w:sz w:val="30"/>
-          <w:szCs w:val="30"/>
-        </w:rPr>
-        <w:t xml:space="preserve"> (</w:t>
-      </w:r>
-      <w:proofErr w:type="gramStart"/>
-      <w:r>
-        <w:rPr>
-          <w:rFonts w:ascii="Microsoft Sans Serif" w:hAnsi="Microsoft Sans Serif"/>
-          <w:sz w:val="30"/>
-          <w:szCs w:val="30"/>
-        </w:rPr>
-        <w:t>i.e.</w:t>
-      </w:r>
-      <w:proofErr w:type="gramEnd"/>
-      <w:r>
-        <w:rPr>
-          <w:rFonts w:ascii="Microsoft Sans Serif" w:hAnsi="Microsoft Sans Serif"/>
-          <w:sz w:val="30"/>
-          <w:szCs w:val="30"/>
-        </w:rPr>
-        <w:t xml:space="preserve"> e.g. excluding journalism, audio, and world music) is technology and web </w:t>
-      </w:r>
-      <w:r>
-        <w:rPr>
-          <w:rFonts w:ascii="Microsoft Sans Serif" w:hAnsi="Microsoft Sans Serif"/>
-          <w:sz w:val="30"/>
-          <w:szCs w:val="30"/>
-        </w:rPr>
-        <w:t xml:space="preserve">(and wearables) </w:t>
-      </w:r>
-      <w:r>
-        <w:rPr>
-          <w:rFonts w:ascii="Microsoft Sans Serif" w:hAnsi="Microsoft Sans Serif"/>
-          <w:sz w:val="30"/>
-          <w:szCs w:val="30"/>
-        </w:rPr>
-        <w:t xml:space="preserve">respectively especially when they start in June </w:t>
-      </w:r>
-      <w:r>
-        <w:rPr>
-          <w:rFonts w:ascii="Microsoft Sans Serif" w:hAnsi="Microsoft Sans Serif"/>
-          <w:sz w:val="30"/>
-          <w:szCs w:val="30"/>
-        </w:rPr>
-        <w:t xml:space="preserve">and any of the countries evaluated with the exception of Denmark (DK) </w:t>
+        <w:t xml:space="preserve">As the dataset and graphs currently are, they appear to indicate that the most successful category and sub-category that has been attempted beyond just a handful of times (i.e. e.g. excluding journalism, audio, and world music) is technology and web respectively especially when they </w:t>
+      </w:r>
+      <w:r>
+        <w:rPr>
+          <w:rFonts w:ascii="Microsoft Sans Serif" w:hAnsi="Microsoft Sans Serif"/>
+          <w:sz w:val="30"/>
+          <w:szCs w:val="30"/>
+        </w:rPr>
+        <w:t>crowdfund</w:t>
+      </w:r>
+      <w:r>
+        <w:rPr>
+          <w:rFonts w:ascii="Microsoft Sans Serif" w:hAnsi="Microsoft Sans Serif"/>
+          <w:sz w:val="30"/>
+          <w:szCs w:val="30"/>
+        </w:rPr>
+        <w:t xml:space="preserve"> in June </w:t>
+      </w:r>
+      <w:r>
+        <w:rPr>
+          <w:rFonts w:ascii="Microsoft Sans Serif" w:hAnsi="Microsoft Sans Serif"/>
+          <w:sz w:val="30"/>
+          <w:szCs w:val="30"/>
+        </w:rPr>
+        <w:t xml:space="preserve">and </w:t>
+      </w:r>
+      <w:r>
+        <w:rPr>
+          <w:rFonts w:ascii="Microsoft Sans Serif" w:hAnsi="Microsoft Sans Serif"/>
+          <w:sz w:val="30"/>
+          <w:szCs w:val="30"/>
+        </w:rPr>
+        <w:t>in a</w:t>
+      </w:r>
+      <w:r>
+        <w:rPr>
+          <w:rFonts w:ascii="Microsoft Sans Serif" w:hAnsi="Microsoft Sans Serif"/>
+          <w:sz w:val="30"/>
+          <w:szCs w:val="30"/>
+        </w:rPr>
+        <w:t>ny</w:t>
+      </w:r>
+      <w:r>
+        <w:rPr>
+          <w:rFonts w:ascii="Microsoft Sans Serif" w:hAnsi="Microsoft Sans Serif"/>
+          <w:sz w:val="30"/>
+          <w:szCs w:val="30"/>
+        </w:rPr>
+        <w:t xml:space="preserve"> of the countries evaluated with the exception of Denmark </w:t>
       </w:r>
       <w:r>
         <w:rPr>
@@ -275,7 +479,245 @@
           <w:sz w:val="30"/>
           <w:szCs w:val="30"/>
         </w:rPr>
-        <w:t>Setting a goal between $15000 and $25000 may have some special qualities that it produces for success but those qualities, if they exist, can’t be determined by the dataset and graphs as they are.</w:t>
+        <w:t xml:space="preserve">In reference to the </w:t>
+      </w:r>
+      <w:r>
+        <w:rPr>
+          <w:rFonts w:ascii="Microsoft Sans Serif" w:hAnsi="Microsoft Sans Serif"/>
+          <w:b/>
+          <w:bCs/>
+          <w:sz w:val="30"/>
+          <w:szCs w:val="30"/>
+        </w:rPr>
+        <w:t xml:space="preserve">Outcome Percentage By </w:t>
+      </w:r>
+      <w:r>
+        <w:rPr>
+          <w:rFonts w:ascii="Microsoft Sans Serif" w:hAnsi="Microsoft Sans Serif"/>
+          <w:b/>
+          <w:bCs/>
+          <w:sz w:val="30"/>
+          <w:szCs w:val="30"/>
+        </w:rPr>
+        <w:t>Goa</w:t>
+      </w:r>
+      <w:r>
+        <w:rPr>
+          <w:rFonts w:ascii="Microsoft Sans Serif" w:hAnsi="Microsoft Sans Serif"/>
+          <w:b/>
+          <w:bCs/>
+          <w:sz w:val="30"/>
+          <w:szCs w:val="30"/>
+        </w:rPr>
+        <w:t>l</w:t>
+      </w:r>
+      <w:r>
+        <w:rPr>
+          <w:rFonts w:ascii="Microsoft Sans Serif" w:hAnsi="Microsoft Sans Serif"/>
+          <w:sz w:val="30"/>
+          <w:szCs w:val="30"/>
+        </w:rPr>
+        <w:t xml:space="preserve"> (understanding that an assumption has been made that all the pledges and goals of the data are in the same currency (more on this later)),</w:t>
+      </w:r>
+      <w:r>
+        <w:rPr>
+          <w:rFonts w:ascii="Microsoft Sans Serif" w:hAnsi="Microsoft Sans Serif"/>
+          <w:sz w:val="30"/>
+          <w:szCs w:val="30"/>
+        </w:rPr>
+        <w:t xml:space="preserve"> </w:t>
+      </w:r>
+      <w:r>
+        <w:rPr>
+          <w:rFonts w:ascii="Microsoft Sans Serif" w:hAnsi="Microsoft Sans Serif"/>
+          <w:sz w:val="30"/>
+          <w:szCs w:val="30"/>
+        </w:rPr>
+        <w:t>it</w:t>
+      </w:r>
+      <w:r>
+        <w:rPr>
+          <w:rFonts w:ascii="Microsoft Sans Serif" w:hAnsi="Microsoft Sans Serif"/>
+          <w:sz w:val="30"/>
+          <w:szCs w:val="30"/>
+        </w:rPr>
+        <w:t xml:space="preserve"> seems that s</w:t>
+      </w:r>
+      <w:r>
+        <w:rPr>
+          <w:rFonts w:ascii="Microsoft Sans Serif" w:hAnsi="Microsoft Sans Serif"/>
+          <w:sz w:val="30"/>
+          <w:szCs w:val="30"/>
+        </w:rPr>
+        <w:t>etting a goal between 15000 and 25000 ha</w:t>
+      </w:r>
+      <w:r>
+        <w:rPr>
+          <w:rFonts w:ascii="Microsoft Sans Serif" w:hAnsi="Microsoft Sans Serif"/>
+          <w:sz w:val="30"/>
+          <w:szCs w:val="30"/>
+        </w:rPr>
+        <w:t>s</w:t>
+      </w:r>
+      <w:r>
+        <w:rPr>
+          <w:rFonts w:ascii="Microsoft Sans Serif" w:hAnsi="Microsoft Sans Serif"/>
+          <w:sz w:val="30"/>
+          <w:szCs w:val="30"/>
+        </w:rPr>
+        <w:t xml:space="preserve"> some special qualit</w:t>
+      </w:r>
+      <w:r>
+        <w:rPr>
+          <w:rFonts w:ascii="Microsoft Sans Serif" w:hAnsi="Microsoft Sans Serif"/>
+          <w:sz w:val="30"/>
+          <w:szCs w:val="30"/>
+        </w:rPr>
+        <w:t>y</w:t>
+      </w:r>
+      <w:r>
+        <w:rPr>
+          <w:rFonts w:ascii="Microsoft Sans Serif" w:hAnsi="Microsoft Sans Serif"/>
+          <w:sz w:val="30"/>
+          <w:szCs w:val="30"/>
+        </w:rPr>
+        <w:t xml:space="preserve"> produce</w:t>
+      </w:r>
+      <w:r>
+        <w:rPr>
+          <w:rFonts w:ascii="Microsoft Sans Serif" w:hAnsi="Microsoft Sans Serif"/>
+          <w:sz w:val="30"/>
+          <w:szCs w:val="30"/>
+        </w:rPr>
+        <w:t>s</w:t>
+      </w:r>
+      <w:r>
+        <w:rPr>
+          <w:rFonts w:ascii="Microsoft Sans Serif" w:hAnsi="Microsoft Sans Serif"/>
+          <w:sz w:val="30"/>
+          <w:szCs w:val="30"/>
+        </w:rPr>
+        <w:t xml:space="preserve"> success but </w:t>
+      </w:r>
+      <w:r>
+        <w:rPr>
+          <w:rFonts w:ascii="Microsoft Sans Serif" w:hAnsi="Microsoft Sans Serif"/>
+          <w:sz w:val="30"/>
+          <w:szCs w:val="30"/>
+        </w:rPr>
+        <w:t>this quality</w:t>
+      </w:r>
+      <w:r>
+        <w:rPr>
+          <w:rFonts w:ascii="Microsoft Sans Serif" w:hAnsi="Microsoft Sans Serif"/>
+          <w:sz w:val="30"/>
+          <w:szCs w:val="30"/>
+        </w:rPr>
+        <w:t xml:space="preserve">, if </w:t>
+      </w:r>
+      <w:r>
+        <w:rPr>
+          <w:rFonts w:ascii="Microsoft Sans Serif" w:hAnsi="Microsoft Sans Serif"/>
+          <w:sz w:val="30"/>
+          <w:szCs w:val="30"/>
+        </w:rPr>
+        <w:t>it</w:t>
+      </w:r>
+      <w:r>
+        <w:rPr>
+          <w:rFonts w:ascii="Microsoft Sans Serif" w:hAnsi="Microsoft Sans Serif"/>
+          <w:sz w:val="30"/>
+          <w:szCs w:val="30"/>
+        </w:rPr>
+        <w:t xml:space="preserve"> exist</w:t>
+      </w:r>
+      <w:r>
+        <w:rPr>
+          <w:rFonts w:ascii="Microsoft Sans Serif" w:hAnsi="Microsoft Sans Serif"/>
+          <w:sz w:val="30"/>
+          <w:szCs w:val="30"/>
+        </w:rPr>
+        <w:t>s</w:t>
+      </w:r>
+      <w:r>
+        <w:rPr>
+          <w:rFonts w:ascii="Microsoft Sans Serif" w:hAnsi="Microsoft Sans Serif"/>
+          <w:sz w:val="30"/>
+          <w:szCs w:val="30"/>
+        </w:rPr>
+        <w:t xml:space="preserve">, can’t be determined by the dataset and </w:t>
+      </w:r>
+      <w:r>
+        <w:rPr>
+          <w:rFonts w:ascii="Microsoft Sans Serif" w:hAnsi="Microsoft Sans Serif"/>
+          <w:sz w:val="30"/>
+          <w:szCs w:val="30"/>
+        </w:rPr>
+        <w:t xml:space="preserve">the </w:t>
+      </w:r>
+      <w:r>
+        <w:rPr>
+          <w:rFonts w:ascii="Microsoft Sans Serif" w:hAnsi="Microsoft Sans Serif"/>
+          <w:sz w:val="30"/>
+          <w:szCs w:val="30"/>
+        </w:rPr>
+        <w:t>graphs as they are.</w:t>
+      </w:r>
+      <w:r>
+        <w:rPr>
+          <w:rFonts w:ascii="Microsoft Sans Serif" w:hAnsi="Microsoft Sans Serif"/>
+          <w:sz w:val="30"/>
+          <w:szCs w:val="30"/>
+        </w:rPr>
+        <w:t xml:space="preserve"> And the total number of </w:t>
+      </w:r>
+      <w:r>
+        <w:rPr>
+          <w:rFonts w:ascii="Microsoft Sans Serif" w:hAnsi="Microsoft Sans Serif"/>
+          <w:sz w:val="30"/>
+          <w:szCs w:val="30"/>
+        </w:rPr>
+        <w:t>CCs</w:t>
+      </w:r>
+      <w:r>
+        <w:rPr>
+          <w:rFonts w:ascii="Microsoft Sans Serif" w:hAnsi="Microsoft Sans Serif"/>
+          <w:sz w:val="30"/>
+          <w:szCs w:val="30"/>
+        </w:rPr>
+        <w:t xml:space="preserve"> in this goal range are quite small so this may be a case</w:t>
+      </w:r>
+      <w:r>
+        <w:rPr>
+          <w:rFonts w:ascii="Microsoft Sans Serif" w:hAnsi="Microsoft Sans Serif"/>
+          <w:sz w:val="30"/>
+          <w:szCs w:val="30"/>
+        </w:rPr>
+        <w:t>,</w:t>
+      </w:r>
+      <w:r>
+        <w:rPr>
+          <w:rFonts w:ascii="Microsoft Sans Serif" w:hAnsi="Microsoft Sans Serif"/>
+          <w:sz w:val="30"/>
+          <w:szCs w:val="30"/>
+        </w:rPr>
+        <w:t xml:space="preserve"> statistically</w:t>
+      </w:r>
+      <w:r>
+        <w:rPr>
+          <w:rFonts w:ascii="Microsoft Sans Serif" w:hAnsi="Microsoft Sans Serif"/>
+          <w:sz w:val="30"/>
+          <w:szCs w:val="30"/>
+        </w:rPr>
+        <w:t>,</w:t>
+      </w:r>
+      <w:r>
+        <w:rPr>
+          <w:rFonts w:ascii="Microsoft Sans Serif" w:hAnsi="Microsoft Sans Serif"/>
+          <w:sz w:val="30"/>
+          <w:szCs w:val="30"/>
+        </w:rPr>
+        <w:t xml:space="preserve"> of noise over signal that caused the zero fail and zero cancellation rate within this goal range.</w:t>
       </w:r>
     </w:p>
     <w:p>
@@ -316,7 +758,7 @@
           <w:sz w:val="30"/>
           <w:szCs w:val="30"/>
         </w:rPr>
-        <w:t xml:space="preserve">Outcome </w:t>
+        <w:t xml:space="preserve">Outcome Percentage </w:t>
       </w:r>
       <w:proofErr w:type="gramStart"/>
       <w:r>
@@ -327,7 +769,7 @@
           <w:sz w:val="30"/>
           <w:szCs w:val="30"/>
         </w:rPr>
-        <w:t>In</w:t>
+        <w:t>By</w:t>
       </w:r>
       <w:proofErr w:type="gramEnd"/>
       <w:r>
@@ -338,7 +780,7 @@
           <w:sz w:val="30"/>
           <w:szCs w:val="30"/>
         </w:rPr>
-        <w:t xml:space="preserve"> Percentage By Goal</w:t>
+        <w:t xml:space="preserve"> Goal</w:t>
       </w:r>
       <w:r>
         <w:rPr>
@@ -354,7 +796,41 @@
           <w:sz w:val="30"/>
           <w:szCs w:val="30"/>
         </w:rPr>
-        <w:t xml:space="preserve">(and we assume “live” is not a final outcome) </w:t>
+        <w:t xml:space="preserve">(and </w:t>
+      </w:r>
+      <w:r>
+        <w:rPr>
+          <w:rFonts w:ascii="Microsoft Sans Serif" w:hAnsi="Microsoft Sans Serif"/>
+          <w:sz w:val="30"/>
+          <w:szCs w:val="30"/>
+        </w:rPr>
+        <w:t xml:space="preserve">if </w:t>
+      </w:r>
+      <w:r>
+        <w:rPr>
+          <w:rFonts w:ascii="Microsoft Sans Serif" w:hAnsi="Microsoft Sans Serif"/>
+          <w:sz w:val="30"/>
+          <w:szCs w:val="30"/>
+        </w:rPr>
+        <w:t xml:space="preserve">we assume “live” is not a </w:t>
+      </w:r>
+      <w:r>
+        <w:rPr>
+          <w:rFonts w:ascii="Microsoft Sans Serif" w:hAnsi="Microsoft Sans Serif"/>
+          <w:i/>
+          <w:iCs/>
+          <w:sz w:val="30"/>
+          <w:szCs w:val="30"/>
+        </w:rPr>
+        <w:t>final</w:t>
+      </w:r>
+      <w:r>
+        <w:rPr>
+          <w:rFonts w:ascii="Microsoft Sans Serif" w:hAnsi="Microsoft Sans Serif"/>
+          <w:sz w:val="30"/>
+          <w:szCs w:val="30"/>
+        </w:rPr>
+        <w:t xml:space="preserve"> outcome) </w:t>
       </w:r>
       <w:r>
         <w:rPr>
@@ -391,10 +867,20 @@
       <w:r>
         <w:rPr>
           <w:rFonts w:ascii="Microsoft Sans Serif" w:hAnsi="Microsoft Sans Serif"/>
-          <w:sz w:val="30"/>
-          <w:szCs w:val="30"/>
-        </w:rPr>
-        <w:t xml:space="preserve">final </w:t>
+          <w:i/>
+          <w:iCs/>
+          <w:sz w:val="30"/>
+          <w:szCs w:val="30"/>
+        </w:rPr>
+        <w:t>final</w:t>
+      </w:r>
+      <w:r>
+        <w:rPr>
+          <w:rFonts w:ascii="Microsoft Sans Serif" w:hAnsi="Microsoft Sans Serif"/>
+          <w:sz w:val="30"/>
+          <w:szCs w:val="30"/>
+        </w:rPr>
+        <w:t xml:space="preserve"> </w:t>
       </w:r>
       <w:r>
         <w:rPr>
@@ -410,7 +896,49 @@
           <w:sz w:val="30"/>
           <w:szCs w:val="30"/>
         </w:rPr>
-        <w:t>and success is the most likely outcome for startups.</w:t>
+        <w:t xml:space="preserve">and success is the most likely </w:t>
+      </w:r>
+      <w:r>
+        <w:rPr>
+          <w:rFonts w:ascii="Microsoft Sans Serif" w:hAnsi="Microsoft Sans Serif"/>
+          <w:i/>
+          <w:iCs/>
+          <w:sz w:val="30"/>
+          <w:szCs w:val="30"/>
+        </w:rPr>
+        <w:t>final</w:t>
+      </w:r>
+      <w:r>
+        <w:rPr>
+          <w:rFonts w:ascii="Microsoft Sans Serif" w:hAnsi="Microsoft Sans Serif"/>
+          <w:sz w:val="30"/>
+          <w:szCs w:val="30"/>
+        </w:rPr>
+        <w:t xml:space="preserve"> </w:t>
+      </w:r>
+      <w:r>
+        <w:rPr>
+          <w:rFonts w:ascii="Microsoft Sans Serif" w:hAnsi="Microsoft Sans Serif"/>
+          <w:sz w:val="30"/>
+          <w:szCs w:val="30"/>
+        </w:rPr>
+        <w:t xml:space="preserve">outcome for </w:t>
+      </w:r>
+      <w:r>
+        <w:rPr>
+          <w:rFonts w:ascii="Microsoft Sans Serif" w:hAnsi="Microsoft Sans Serif"/>
+          <w:sz w:val="30"/>
+          <w:szCs w:val="30"/>
+        </w:rPr>
+        <w:t>CCs</w:t>
+      </w:r>
+      <w:r>
+        <w:rPr>
+          <w:rFonts w:ascii="Microsoft Sans Serif" w:hAnsi="Microsoft Sans Serif"/>
+          <w:sz w:val="30"/>
+          <w:szCs w:val="30"/>
+        </w:rPr>
+        <w:t>.</w:t>
       </w:r>
     </w:p>
     <w:p>
@@ -474,33 +1002,67 @@
           <w:sz w:val="30"/>
           <w:szCs w:val="30"/>
         </w:rPr>
-        <w:t xml:space="preserve">As the dataset currently stands, it doesn’t show </w:t>
-      </w:r>
-      <w:r>
-        <w:rPr>
-          <w:rFonts w:ascii="Microsoft Sans Serif" w:hAnsi="Microsoft Sans Serif"/>
-          <w:b/>
-          <w:bCs/>
-          <w:sz w:val="30"/>
-          <w:szCs w:val="30"/>
-        </w:rPr>
-        <w:t>explicitly</w:t>
-      </w:r>
-      <w:r>
-        <w:rPr>
-          <w:rFonts w:ascii="Microsoft Sans Serif" w:hAnsi="Microsoft Sans Serif"/>
-          <w:sz w:val="30"/>
-          <w:szCs w:val="30"/>
-        </w:rPr>
-        <w:t xml:space="preserve"> </w:t>
-      </w:r>
-      <w:r>
-        <w:rPr>
-          <w:rFonts w:ascii="Microsoft Sans Serif" w:hAnsi="Microsoft Sans Serif"/>
-          <w:sz w:val="30"/>
-          <w:szCs w:val="30"/>
-        </w:rPr>
-        <w:t>which category has the greatest percentage of success compared to other categories (unless one is going to claim that “journalism” is the most successful category on such a small number of attempts (4 attempts and 4 successes)).</w:t>
+        <w:t xml:space="preserve">As the dataset and </w:t>
+      </w:r>
+      <w:proofErr w:type="gramStart"/>
+      <w:r>
+        <w:rPr>
+          <w:rFonts w:ascii="Microsoft Sans Serif" w:hAnsi="Microsoft Sans Serif"/>
+          <w:sz w:val="30"/>
+          <w:szCs w:val="30"/>
+        </w:rPr>
+        <w:t>its</w:t>
+      </w:r>
+      <w:proofErr w:type="gramEnd"/>
+      <w:r>
+        <w:rPr>
+          <w:rFonts w:ascii="Microsoft Sans Serif" w:hAnsi="Microsoft Sans Serif"/>
+          <w:sz w:val="30"/>
+          <w:szCs w:val="30"/>
+        </w:rPr>
+        <w:t xml:space="preserve"> processing currently stands, </w:t>
+      </w:r>
+      <w:r>
+        <w:rPr>
+          <w:rFonts w:ascii="Microsoft Sans Serif" w:hAnsi="Microsoft Sans Serif"/>
+          <w:sz w:val="30"/>
+          <w:szCs w:val="30"/>
+        </w:rPr>
+        <w:t>t</w:t>
+      </w:r>
+      <w:r>
+        <w:rPr>
+          <w:rFonts w:ascii="Microsoft Sans Serif" w:hAnsi="Microsoft Sans Serif"/>
+          <w:sz w:val="30"/>
+          <w:szCs w:val="30"/>
+        </w:rPr>
+        <w:t xml:space="preserve">he data gleaned from the goal and pledge columns that are used for the </w:t>
+      </w:r>
+      <w:r>
+        <w:rPr>
+          <w:rFonts w:ascii="Microsoft Sans Serif" w:hAnsi="Microsoft Sans Serif"/>
+          <w:b/>
+          <w:bCs/>
+          <w:sz w:val="30"/>
+          <w:szCs w:val="30"/>
+        </w:rPr>
+        <w:t>Outcome Percentage By Goal</w:t>
+      </w:r>
+      <w:r>
+        <w:rPr>
+          <w:rFonts w:ascii="Microsoft Sans Serif" w:hAnsi="Microsoft Sans Serif"/>
+          <w:sz w:val="30"/>
+          <w:szCs w:val="30"/>
+        </w:rPr>
+        <w:t xml:space="preserve"> graph</w:t>
+      </w:r>
+      <w:r>
+        <w:rPr>
+          <w:rFonts w:ascii="Microsoft Sans Serif" w:hAnsi="Microsoft Sans Serif"/>
+          <w:sz w:val="30"/>
+          <w:szCs w:val="30"/>
+        </w:rPr>
+        <w:t xml:space="preserve"> have been assumed to be in the same currency but this assumption seems dubious given that a currency type was listed in the same row as the pledge and goal of each CC.</w:t>
       </w:r>
     </w:p>
     <w:p>
@@ -523,42 +1085,51 @@
           <w:sz w:val="30"/>
           <w:szCs w:val="30"/>
         </w:rPr>
-        <w:t xml:space="preserve">As the dataset currently stands, it doesn’t show </w:t>
-      </w:r>
-      <w:r>
-        <w:rPr>
-          <w:rFonts w:ascii="Microsoft Sans Serif" w:hAnsi="Microsoft Sans Serif"/>
-          <w:b/>
-          <w:bCs/>
-          <w:sz w:val="30"/>
-          <w:szCs w:val="30"/>
-        </w:rPr>
-        <w:t>explicitly</w:t>
-      </w:r>
-      <w:r>
-        <w:rPr>
-          <w:rFonts w:ascii="Microsoft Sans Serif" w:hAnsi="Microsoft Sans Serif"/>
-          <w:sz w:val="30"/>
-          <w:szCs w:val="30"/>
-        </w:rPr>
-        <w:t xml:space="preserve"> </w:t>
-      </w:r>
-      <w:r>
-        <w:rPr>
-          <w:rFonts w:ascii="Microsoft Sans Serif" w:hAnsi="Microsoft Sans Serif"/>
-          <w:sz w:val="30"/>
-          <w:szCs w:val="30"/>
-        </w:rPr>
-        <w:t xml:space="preserve">which sub-category has the greatest percentage of success compared to other sub-categories (unless one is going to claim that “audio” </w:t>
-      </w:r>
-      <w:r>
-        <w:rPr>
-          <w:rFonts w:ascii="Microsoft Sans Serif" w:hAnsi="Microsoft Sans Serif"/>
-          <w:sz w:val="30"/>
-          <w:szCs w:val="30"/>
-        </w:rPr>
-        <w:lastRenderedPageBreak/>
-        <w:t>is the most successful sub-category on such a small number of attempts (4 attempts and 4 successes)).</w:t>
+        <w:t xml:space="preserve">As the dataset and </w:t>
+      </w:r>
+      <w:proofErr w:type="gramStart"/>
+      <w:r>
+        <w:rPr>
+          <w:rFonts w:ascii="Microsoft Sans Serif" w:hAnsi="Microsoft Sans Serif"/>
+          <w:sz w:val="30"/>
+          <w:szCs w:val="30"/>
+        </w:rPr>
+        <w:t>its</w:t>
+      </w:r>
+      <w:proofErr w:type="gramEnd"/>
+      <w:r>
+        <w:rPr>
+          <w:rFonts w:ascii="Microsoft Sans Serif" w:hAnsi="Microsoft Sans Serif"/>
+          <w:sz w:val="30"/>
+          <w:szCs w:val="30"/>
+        </w:rPr>
+        <w:t xml:space="preserve"> processing currently stands, it’s not clear whether the dataset has been </w:t>
+      </w:r>
+      <w:r>
+        <w:rPr>
+          <w:rFonts w:ascii="Microsoft Sans Serif" w:hAnsi="Microsoft Sans Serif"/>
+          <w:b/>
+          <w:bCs/>
+          <w:sz w:val="30"/>
+          <w:szCs w:val="30"/>
+        </w:rPr>
+        <w:t>cleaned</w:t>
+      </w:r>
+      <w:r>
+        <w:rPr>
+          <w:rFonts w:ascii="Microsoft Sans Serif" w:hAnsi="Microsoft Sans Serif"/>
+          <w:sz w:val="30"/>
+          <w:szCs w:val="30"/>
+        </w:rPr>
+        <w:t xml:space="preserve"> of duplicate rows.</w:t>
+      </w:r>
+      <w:r>
+        <w:rPr>
+          <w:rFonts w:ascii="Microsoft Sans Serif" w:hAnsi="Microsoft Sans Serif"/>
+          <w:sz w:val="30"/>
+          <w:szCs w:val="30"/>
+        </w:rPr>
+        <w:t xml:space="preserve"> Duplicate rows would bias the data towards those rows.</w:t>
       </w:r>
     </w:p>
     <w:p>
@@ -581,65 +1152,201 @@
           <w:sz w:val="30"/>
           <w:szCs w:val="30"/>
         </w:rPr>
-        <w:t xml:space="preserve">As the dataset currently stands, it doesn’t show </w:t>
-      </w:r>
-      <w:r>
-        <w:rPr>
-          <w:rFonts w:ascii="Microsoft Sans Serif" w:hAnsi="Microsoft Sans Serif"/>
-          <w:b/>
-          <w:bCs/>
-          <w:sz w:val="30"/>
-          <w:szCs w:val="30"/>
-        </w:rPr>
-        <w:t>explicitly</w:t>
-      </w:r>
-      <w:r>
-        <w:rPr>
-          <w:rFonts w:ascii="Microsoft Sans Serif" w:hAnsi="Microsoft Sans Serif"/>
-          <w:sz w:val="30"/>
-          <w:szCs w:val="30"/>
-        </w:rPr>
-        <w:t xml:space="preserve"> which </w:t>
-      </w:r>
-      <w:r>
-        <w:rPr>
-          <w:rFonts w:ascii="Microsoft Sans Serif" w:hAnsi="Microsoft Sans Serif"/>
-          <w:sz w:val="30"/>
-          <w:szCs w:val="30"/>
-        </w:rPr>
-        <w:t>month</w:t>
-      </w:r>
-      <w:r>
-        <w:rPr>
-          <w:rFonts w:ascii="Microsoft Sans Serif" w:hAnsi="Microsoft Sans Serif"/>
-          <w:sz w:val="30"/>
-          <w:szCs w:val="30"/>
-        </w:rPr>
-        <w:t xml:space="preserve"> has the greatest percentage of success compared to other </w:t>
-      </w:r>
-      <w:r>
-        <w:rPr>
-          <w:rFonts w:ascii="Microsoft Sans Serif" w:hAnsi="Microsoft Sans Serif"/>
-          <w:sz w:val="30"/>
-          <w:szCs w:val="30"/>
-        </w:rPr>
-        <w:t>months</w:t>
-      </w:r>
-      <w:r>
-        <w:rPr>
-          <w:rFonts w:ascii="Microsoft Sans Serif" w:hAnsi="Microsoft Sans Serif"/>
-          <w:sz w:val="30"/>
-          <w:szCs w:val="30"/>
-        </w:rPr>
-        <w:t xml:space="preserve"> (</w:t>
-      </w:r>
-      <w:r>
-        <w:rPr>
-          <w:rFonts w:ascii="Microsoft Sans Serif" w:hAnsi="Microsoft Sans Serif"/>
-          <w:sz w:val="30"/>
-          <w:szCs w:val="30"/>
-        </w:rPr>
-        <w:t>“July”, “September”, and “June” look like they have the highest chance of success from the graph but it’s not clear without further processing</w:t>
+        <w:t xml:space="preserve">As the dataset and </w:t>
+      </w:r>
+      <w:proofErr w:type="gramStart"/>
+      <w:r>
+        <w:rPr>
+          <w:rFonts w:ascii="Microsoft Sans Serif" w:hAnsi="Microsoft Sans Serif"/>
+          <w:sz w:val="30"/>
+          <w:szCs w:val="30"/>
+        </w:rPr>
+        <w:t>its</w:t>
+      </w:r>
+      <w:proofErr w:type="gramEnd"/>
+      <w:r>
+        <w:rPr>
+          <w:rFonts w:ascii="Microsoft Sans Serif" w:hAnsi="Microsoft Sans Serif"/>
+          <w:sz w:val="30"/>
+          <w:szCs w:val="30"/>
+        </w:rPr>
+        <w:t xml:space="preserve"> processing currently stands, it’s not clear whether the dataset shows multiple </w:t>
+      </w:r>
+      <w:r>
+        <w:rPr>
+          <w:rFonts w:ascii="Microsoft Sans Serif" w:hAnsi="Microsoft Sans Serif"/>
+          <w:b/>
+          <w:bCs/>
+          <w:sz w:val="30"/>
+          <w:szCs w:val="30"/>
+        </w:rPr>
+        <w:t>unique</w:t>
+      </w:r>
+      <w:r>
+        <w:rPr>
+          <w:rFonts w:ascii="Microsoft Sans Serif" w:hAnsi="Microsoft Sans Serif"/>
+          <w:sz w:val="30"/>
+          <w:szCs w:val="30"/>
+        </w:rPr>
+        <w:t xml:space="preserve"> </w:t>
+      </w:r>
+      <w:r>
+        <w:rPr>
+          <w:rFonts w:ascii="Microsoft Sans Serif" w:hAnsi="Microsoft Sans Serif"/>
+          <w:sz w:val="30"/>
+          <w:szCs w:val="30"/>
+        </w:rPr>
+        <w:t xml:space="preserve">CC </w:t>
+      </w:r>
+      <w:r>
+        <w:rPr>
+          <w:rFonts w:ascii="Microsoft Sans Serif" w:hAnsi="Microsoft Sans Serif"/>
+          <w:sz w:val="30"/>
+          <w:szCs w:val="30"/>
+        </w:rPr>
+        <w:t xml:space="preserve">event </w:t>
+      </w:r>
+      <w:r>
+        <w:rPr>
+          <w:rFonts w:ascii="Microsoft Sans Serif" w:hAnsi="Microsoft Sans Serif"/>
+          <w:sz w:val="30"/>
+          <w:szCs w:val="30"/>
+        </w:rPr>
+        <w:t xml:space="preserve">rows for a </w:t>
+      </w:r>
+      <w:r>
+        <w:rPr>
+          <w:rFonts w:ascii="Microsoft Sans Serif" w:hAnsi="Microsoft Sans Serif"/>
+          <w:i/>
+          <w:iCs/>
+          <w:sz w:val="30"/>
+          <w:szCs w:val="30"/>
+        </w:rPr>
+        <w:t>single</w:t>
+      </w:r>
+      <w:r>
+        <w:rPr>
+          <w:rFonts w:ascii="Microsoft Sans Serif" w:hAnsi="Microsoft Sans Serif"/>
+          <w:sz w:val="30"/>
+          <w:szCs w:val="30"/>
+        </w:rPr>
+        <w:t xml:space="preserve"> </w:t>
+      </w:r>
+      <w:r>
+        <w:rPr>
+          <w:rFonts w:ascii="Microsoft Sans Serif" w:hAnsi="Microsoft Sans Serif"/>
+          <w:sz w:val="30"/>
+          <w:szCs w:val="30"/>
+        </w:rPr>
+        <w:t>company</w:t>
+      </w:r>
+      <w:r>
+        <w:rPr>
+          <w:rFonts w:ascii="Microsoft Sans Serif" w:hAnsi="Microsoft Sans Serif"/>
+          <w:sz w:val="30"/>
+          <w:szCs w:val="30"/>
+        </w:rPr>
+        <w:t xml:space="preserve">. If there are multiple </w:t>
+      </w:r>
+      <w:r>
+        <w:rPr>
+          <w:rFonts w:ascii="Microsoft Sans Serif" w:hAnsi="Microsoft Sans Serif"/>
+          <w:sz w:val="30"/>
+          <w:szCs w:val="30"/>
+        </w:rPr>
+        <w:t xml:space="preserve">unique </w:t>
+      </w:r>
+      <w:r>
+        <w:rPr>
+          <w:rFonts w:ascii="Microsoft Sans Serif" w:hAnsi="Microsoft Sans Serif"/>
+          <w:sz w:val="30"/>
+          <w:szCs w:val="30"/>
+        </w:rPr>
+        <w:t>CC</w:t>
+      </w:r>
+      <w:r>
+        <w:rPr>
+          <w:rFonts w:ascii="Microsoft Sans Serif" w:hAnsi="Microsoft Sans Serif"/>
+          <w:sz w:val="30"/>
+          <w:szCs w:val="30"/>
+        </w:rPr>
+        <w:t xml:space="preserve"> event rows for a </w:t>
+      </w:r>
+      <w:r>
+        <w:rPr>
+          <w:rFonts w:ascii="Microsoft Sans Serif" w:hAnsi="Microsoft Sans Serif"/>
+          <w:i/>
+          <w:iCs/>
+          <w:sz w:val="30"/>
+          <w:szCs w:val="30"/>
+        </w:rPr>
+        <w:t>single</w:t>
+      </w:r>
+      <w:r>
+        <w:rPr>
+          <w:rFonts w:ascii="Microsoft Sans Serif" w:hAnsi="Microsoft Sans Serif"/>
+          <w:sz w:val="30"/>
+          <w:szCs w:val="30"/>
+        </w:rPr>
+        <w:t xml:space="preserve"> </w:t>
+      </w:r>
+      <w:r>
+        <w:rPr>
+          <w:rFonts w:ascii="Microsoft Sans Serif" w:hAnsi="Microsoft Sans Serif"/>
+          <w:sz w:val="30"/>
+          <w:szCs w:val="30"/>
+        </w:rPr>
+        <w:t>company</w:t>
+      </w:r>
+      <w:r>
+        <w:rPr>
+          <w:rFonts w:ascii="Microsoft Sans Serif" w:hAnsi="Microsoft Sans Serif"/>
+          <w:sz w:val="30"/>
+          <w:szCs w:val="30"/>
+        </w:rPr>
+        <w:t xml:space="preserve">, then data analysis could be done to determine whether 1) the CC type or 2) the nature of the </w:t>
+      </w:r>
+      <w:r>
+        <w:rPr>
+          <w:rFonts w:ascii="Microsoft Sans Serif" w:hAnsi="Microsoft Sans Serif"/>
+          <w:sz w:val="30"/>
+          <w:szCs w:val="30"/>
+        </w:rPr>
+        <w:t>company</w:t>
+      </w:r>
+      <w:r>
+        <w:rPr>
+          <w:rFonts w:ascii="Microsoft Sans Serif" w:hAnsi="Microsoft Sans Serif"/>
+          <w:sz w:val="30"/>
+          <w:szCs w:val="30"/>
+        </w:rPr>
+        <w:t xml:space="preserve"> is more influential in causing a particular outcome (</w:t>
+      </w:r>
+      <w:proofErr w:type="gramStart"/>
+      <w:r>
+        <w:rPr>
+          <w:rFonts w:ascii="Microsoft Sans Serif" w:hAnsi="Microsoft Sans Serif"/>
+          <w:sz w:val="30"/>
+          <w:szCs w:val="30"/>
+        </w:rPr>
+        <w:t>i.e.</w:t>
+      </w:r>
+      <w:proofErr w:type="gramEnd"/>
+      <w:r>
+        <w:rPr>
+          <w:rFonts w:ascii="Microsoft Sans Serif" w:hAnsi="Microsoft Sans Serif"/>
+          <w:sz w:val="30"/>
+          <w:szCs w:val="30"/>
+        </w:rPr>
+        <w:t xml:space="preserve"> do people pledge because they enjoy the CC type or do they pledge because they believe in the cause/vision of the </w:t>
+      </w:r>
+      <w:r>
+        <w:rPr>
+          <w:rFonts w:ascii="Microsoft Sans Serif" w:hAnsi="Microsoft Sans Serif"/>
+          <w:sz w:val="30"/>
+          <w:szCs w:val="30"/>
+        </w:rPr>
+        <w:t>company</w:t>
       </w:r>
       <w:r>
         <w:rPr>
@@ -648,6 +1355,22 @@
           <w:szCs w:val="30"/>
         </w:rPr>
         <w:t>).</w:t>
+      </w:r>
+      <w:r>
+        <w:rPr>
+          <w:rFonts w:ascii="Microsoft Sans Serif" w:hAnsi="Microsoft Sans Serif"/>
+          <w:sz w:val="30"/>
+          <w:szCs w:val="30"/>
+        </w:rPr>
+        <w:t xml:space="preserve"> And so, a company understanding that the success of a CC it launches may be less determined on the type of CC and more determined by a company’s nature/vision and knowing this could change how</w:t>
+      </w:r>
+      <w:r>
+        <w:rPr>
+          <w:rFonts w:ascii="Microsoft Sans Serif" w:hAnsi="Microsoft Sans Serif"/>
+          <w:sz w:val="30"/>
+          <w:szCs w:val="30"/>
+        </w:rPr>
+        <w:t xml:space="preserve"> the company will proceed with “generating buzz” for its new product.</w:t>
       </w:r>
     </w:p>
     <w:p>
@@ -670,77 +1393,61 @@
           <w:sz w:val="30"/>
           <w:szCs w:val="30"/>
         </w:rPr>
-        <w:t>As the dataset currently stands, we can’t separate noise from signal</w:t>
-      </w:r>
-      <w:r>
-        <w:rPr>
-          <w:rFonts w:ascii="Microsoft Sans Serif" w:hAnsi="Microsoft Sans Serif"/>
-          <w:sz w:val="30"/>
-          <w:szCs w:val="30"/>
-        </w:rPr>
-        <w:t xml:space="preserve"> which prevents us from claiming </w:t>
-      </w:r>
-      <w:r>
-        <w:rPr>
-          <w:rFonts w:ascii="Microsoft Sans Serif" w:hAnsi="Microsoft Sans Serif"/>
-          <w:sz w:val="30"/>
-          <w:szCs w:val="30"/>
-        </w:rPr>
-        <w:t xml:space="preserve">things like </w:t>
-      </w:r>
-      <w:r>
-        <w:rPr>
-          <w:rFonts w:ascii="Microsoft Sans Serif" w:hAnsi="Microsoft Sans Serif"/>
-          <w:sz w:val="30"/>
-          <w:szCs w:val="30"/>
-        </w:rPr>
-        <w:t xml:space="preserve">“journalism” or “audio” </w:t>
-      </w:r>
-      <w:r>
-        <w:rPr>
-          <w:rFonts w:ascii="Microsoft Sans Serif" w:hAnsi="Microsoft Sans Serif"/>
-          <w:sz w:val="30"/>
-          <w:szCs w:val="30"/>
-        </w:rPr>
-        <w:t>produce</w:t>
-      </w:r>
-      <w:r>
-        <w:rPr>
-          <w:rFonts w:ascii="Microsoft Sans Serif" w:hAnsi="Microsoft Sans Serif"/>
-          <w:sz w:val="30"/>
-          <w:szCs w:val="30"/>
-        </w:rPr>
-        <w:t xml:space="preserve"> the most successful startups.</w:t>
-      </w:r>
-    </w:p>
-    <w:p>
-      <w:pPr>
-        <w:pStyle w:val="NormalWeb"/>
-        <w:spacing w:before="0" w:beforeAutospacing="0" w:after="0" w:afterAutospacing="0" w:line="360" w:lineRule="atLeast"/>
-        <w:rPr>
-          <w:rFonts w:ascii="Microsoft Sans Serif" w:hAnsi="Microsoft Sans Serif"/>
-          <w:sz w:val="30"/>
-          <w:szCs w:val="30"/>
-        </w:rPr>
-      </w:pPr>
-    </w:p>
-    <w:p>
-      <w:pPr>
-        <w:pStyle w:val="NormalWeb"/>
-        <w:spacing w:before="0" w:beforeAutospacing="0" w:after="0" w:afterAutospacing="0" w:line="360" w:lineRule="atLeast"/>
-        <w:rPr>
-          <w:rFonts w:ascii="Microsoft Sans Serif" w:hAnsi="Microsoft Sans Serif"/>
-          <w:sz w:val="30"/>
-          <w:szCs w:val="30"/>
-        </w:rPr>
-      </w:pPr>
-      <w:r>
-        <w:rPr>
-          <w:rFonts w:ascii="Microsoft Sans Serif" w:hAnsi="Microsoft Sans Serif"/>
-          <w:sz w:val="30"/>
-          <w:szCs w:val="30"/>
-        </w:rPr>
-        <w:t>What are some other possible tables and/or graphs that we could create, and what additional value would they provide?</w:t>
+        <w:t xml:space="preserve">As the dataset and </w:t>
+      </w:r>
+      <w:proofErr w:type="gramStart"/>
+      <w:r>
+        <w:rPr>
+          <w:rFonts w:ascii="Microsoft Sans Serif" w:hAnsi="Microsoft Sans Serif"/>
+          <w:sz w:val="30"/>
+          <w:szCs w:val="30"/>
+        </w:rPr>
+        <w:t>its</w:t>
+      </w:r>
+      <w:proofErr w:type="gramEnd"/>
+      <w:r>
+        <w:rPr>
+          <w:rFonts w:ascii="Microsoft Sans Serif" w:hAnsi="Microsoft Sans Serif"/>
+          <w:sz w:val="30"/>
+          <w:szCs w:val="30"/>
+        </w:rPr>
+        <w:t xml:space="preserve"> processing currently stands, there has been no analysis of the “blurb”, “</w:t>
+      </w:r>
+      <w:proofErr w:type="spellStart"/>
+      <w:r>
+        <w:rPr>
+          <w:rFonts w:ascii="Microsoft Sans Serif" w:hAnsi="Microsoft Sans Serif"/>
+          <w:sz w:val="30"/>
+          <w:szCs w:val="30"/>
+        </w:rPr>
+        <w:t>staff_pick</w:t>
+      </w:r>
+      <w:proofErr w:type="spellEnd"/>
+      <w:r>
+        <w:rPr>
+          <w:rFonts w:ascii="Microsoft Sans Serif" w:hAnsi="Microsoft Sans Serif"/>
+          <w:sz w:val="30"/>
+          <w:szCs w:val="30"/>
+        </w:rPr>
+        <w:t>”, “</w:t>
+      </w:r>
+      <w:proofErr w:type="spellStart"/>
+      <w:r>
+        <w:rPr>
+          <w:rFonts w:ascii="Microsoft Sans Serif" w:hAnsi="Microsoft Sans Serif"/>
+          <w:sz w:val="30"/>
+          <w:szCs w:val="30"/>
+        </w:rPr>
+        <w:t>spot_light</w:t>
+      </w:r>
+      <w:proofErr w:type="spellEnd"/>
+      <w:r>
+        <w:rPr>
+          <w:rFonts w:ascii="Microsoft Sans Serif" w:hAnsi="Microsoft Sans Serif"/>
+          <w:sz w:val="30"/>
+          <w:szCs w:val="30"/>
+        </w:rPr>
+        <w:t>”, or “name” data that was also provided that may provide insight into the outcome of the CC types.</w:t>
       </w:r>
     </w:p>
     <w:p>
@@ -748,7 +1455,7 @@
         <w:pStyle w:val="NormalWeb"/>
         <w:numPr>
           <w:ilvl w:val="0"/>
-          <w:numId w:val="4"/>
+          <w:numId w:val="3"/>
         </w:numPr>
         <w:spacing w:before="0" w:beforeAutospacing="0" w:after="0" w:afterAutospacing="0" w:line="360" w:lineRule="atLeast"/>
         <w:rPr>
@@ -763,15 +1470,7 @@
           <w:sz w:val="30"/>
           <w:szCs w:val="30"/>
         </w:rPr>
-        <w:t>Add</w:t>
-      </w:r>
-      <w:r>
-        <w:rPr>
-          <w:rFonts w:ascii="Microsoft Sans Serif" w:hAnsi="Microsoft Sans Serif"/>
-          <w:sz w:val="30"/>
-          <w:szCs w:val="30"/>
-        </w:rPr>
-        <w:t xml:space="preserve"> a column that calculates percent success per final-outcome-attempt for all categories (i.e. number of success</w:t>
+        <w:t xml:space="preserve">As the dataset and </w:t>
       </w:r>
       <w:proofErr w:type="gramStart"/>
       <w:r>
@@ -780,7 +1479,7 @@
           <w:sz w:val="30"/>
           <w:szCs w:val="30"/>
         </w:rPr>
-        <w:t>/(</w:t>
+        <w:t>its</w:t>
       </w:r>
       <w:proofErr w:type="gramEnd"/>
       <w:r>
@@ -789,7 +1488,64 @@
           <w:sz w:val="30"/>
           <w:szCs w:val="30"/>
         </w:rPr>
-        <w:t>number of success + number of fails + number of cancelations)). Show these percentages per category in a pie-chart. This would allow you to see the most successful category (excluding the categories that were rarely attempted such as “journalism”).</w:t>
+        <w:t xml:space="preserve"> processing currently stands,</w:t>
+      </w:r>
+      <w:r>
+        <w:rPr>
+          <w:rFonts w:ascii="Microsoft Sans Serif" w:hAnsi="Microsoft Sans Serif"/>
+          <w:sz w:val="30"/>
+          <w:szCs w:val="30"/>
+        </w:rPr>
+        <w:t xml:space="preserve"> there has been no analysis on the signal-to-noise ratio on the data. And so, confidence in the conclusions </w:t>
+      </w:r>
+      <w:proofErr w:type="gramStart"/>
+      <w:r>
+        <w:rPr>
+          <w:rFonts w:ascii="Microsoft Sans Serif" w:hAnsi="Microsoft Sans Serif"/>
+          <w:sz w:val="30"/>
+          <w:szCs w:val="30"/>
+        </w:rPr>
+        <w:t>stand</w:t>
+      </w:r>
+      <w:proofErr w:type="gramEnd"/>
+      <w:r>
+        <w:rPr>
+          <w:rFonts w:ascii="Microsoft Sans Serif" w:hAnsi="Microsoft Sans Serif"/>
+          <w:sz w:val="30"/>
+          <w:szCs w:val="30"/>
+        </w:rPr>
+        <w:t xml:space="preserve"> on less strong grounds.</w:t>
+      </w:r>
+    </w:p>
+    <w:p>
+      <w:pPr>
+        <w:pStyle w:val="NormalWeb"/>
+        <w:spacing w:before="0" w:beforeAutospacing="0" w:after="0" w:afterAutospacing="0" w:line="360" w:lineRule="atLeast"/>
+        <w:ind w:left="720"/>
+        <w:rPr>
+          <w:rFonts w:ascii="Microsoft Sans Serif" w:hAnsi="Microsoft Sans Serif"/>
+          <w:sz w:val="30"/>
+          <w:szCs w:val="30"/>
+        </w:rPr>
+      </w:pPr>
+    </w:p>
+    <w:p>
+      <w:pPr>
+        <w:pStyle w:val="NormalWeb"/>
+        <w:spacing w:before="0" w:beforeAutospacing="0" w:after="0" w:afterAutospacing="0" w:line="360" w:lineRule="atLeast"/>
+        <w:rPr>
+          <w:rFonts w:ascii="Microsoft Sans Serif" w:hAnsi="Microsoft Sans Serif"/>
+          <w:sz w:val="30"/>
+          <w:szCs w:val="30"/>
+        </w:rPr>
+      </w:pPr>
+      <w:r>
+        <w:rPr>
+          <w:rFonts w:ascii="Microsoft Sans Serif" w:hAnsi="Microsoft Sans Serif"/>
+          <w:sz w:val="30"/>
+          <w:szCs w:val="30"/>
+        </w:rPr>
+        <w:t>What are some other possible tables and/or graphs that we could create, and what additional value would they provide?</w:t>
       </w:r>
     </w:p>
     <w:p>
@@ -797,7 +1553,7 @@
         <w:pStyle w:val="NormalWeb"/>
         <w:numPr>
           <w:ilvl w:val="0"/>
-          <w:numId w:val="4"/>
+          <w:numId w:val="5"/>
         </w:numPr>
         <w:spacing w:before="0" w:beforeAutospacing="0" w:after="0" w:afterAutospacing="0" w:line="360" w:lineRule="atLeast"/>
         <w:rPr>
@@ -812,57 +1568,274 @@
           <w:sz w:val="30"/>
           <w:szCs w:val="30"/>
         </w:rPr>
-        <w:t>Add a column that calculates percent success per final-outcome-attempt for all sub-categories (i.e. number of success</w:t>
+        <w:t xml:space="preserve">Graph the </w:t>
+      </w:r>
+      <w:r>
+        <w:rPr>
+          <w:rFonts w:ascii="Microsoft Sans Serif" w:hAnsi="Microsoft Sans Serif"/>
+          <w:b/>
+          <w:bCs/>
+          <w:sz w:val="30"/>
+          <w:szCs w:val="30"/>
+        </w:rPr>
+        <w:t xml:space="preserve">Outcome Percentage </w:t>
       </w:r>
       <w:proofErr w:type="gramStart"/>
       <w:r>
         <w:rPr>
           <w:rFonts w:ascii="Microsoft Sans Serif" w:hAnsi="Microsoft Sans Serif"/>
-          <w:sz w:val="30"/>
-          <w:szCs w:val="30"/>
-        </w:rPr>
-        <w:t>/(</w:t>
+          <w:b/>
+          <w:bCs/>
+          <w:sz w:val="30"/>
+          <w:szCs w:val="30"/>
+        </w:rPr>
+        <w:t>By</w:t>
       </w:r>
       <w:proofErr w:type="gramEnd"/>
       <w:r>
         <w:rPr>
           <w:rFonts w:ascii="Microsoft Sans Serif" w:hAnsi="Microsoft Sans Serif"/>
-          <w:sz w:val="30"/>
-          <w:szCs w:val="30"/>
-        </w:rPr>
-        <w:t xml:space="preserve">number of success + number of fails + number of cancelations)). Show these percentages per sub-category in a pie-chart. This would allow you to see the most successful sub-category (excluding the </w:t>
-      </w:r>
-      <w:r>
-        <w:rPr>
-          <w:rFonts w:ascii="Microsoft Sans Serif" w:hAnsi="Microsoft Sans Serif"/>
-          <w:sz w:val="30"/>
-          <w:szCs w:val="30"/>
-        </w:rPr>
-        <w:t>sub-</w:t>
-      </w:r>
-      <w:r>
-        <w:rPr>
-          <w:rFonts w:ascii="Microsoft Sans Serif" w:hAnsi="Microsoft Sans Serif"/>
-          <w:sz w:val="30"/>
-          <w:szCs w:val="30"/>
-        </w:rPr>
-        <w:t>categories that were rarely attempted such as “</w:t>
-      </w:r>
-      <w:r>
-        <w:rPr>
-          <w:rFonts w:ascii="Microsoft Sans Serif" w:hAnsi="Microsoft Sans Serif"/>
-          <w:sz w:val="30"/>
-          <w:szCs w:val="30"/>
-        </w:rPr>
-        <w:t>audio</w:t>
-      </w:r>
-      <w:r>
-        <w:rPr>
-          <w:rFonts w:ascii="Microsoft Sans Serif" w:hAnsi="Microsoft Sans Serif"/>
-          <w:sz w:val="30"/>
-          <w:szCs w:val="30"/>
-        </w:rPr>
-        <w:t>”).</w:t>
+          <w:b/>
+          <w:bCs/>
+          <w:sz w:val="30"/>
+          <w:szCs w:val="30"/>
+        </w:rPr>
+        <w:t xml:space="preserve"> Goal </w:t>
+      </w:r>
+      <w:r>
+        <w:rPr>
+          <w:rFonts w:ascii="Microsoft Sans Serif" w:hAnsi="Microsoft Sans Serif"/>
+          <w:sz w:val="30"/>
+          <w:szCs w:val="30"/>
+        </w:rPr>
+        <w:t>graph</w:t>
+      </w:r>
+      <w:r>
+        <w:rPr>
+          <w:rFonts w:ascii="Microsoft Sans Serif" w:hAnsi="Microsoft Sans Serif"/>
+          <w:sz w:val="30"/>
+          <w:szCs w:val="30"/>
+        </w:rPr>
+        <w:t xml:space="preserve"> under a </w:t>
+      </w:r>
+      <w:r>
+        <w:rPr>
+          <w:rFonts w:ascii="Microsoft Sans Serif" w:hAnsi="Microsoft Sans Serif"/>
+          <w:i/>
+          <w:iCs/>
+          <w:sz w:val="30"/>
+          <w:szCs w:val="30"/>
+        </w:rPr>
+        <w:t>new</w:t>
+      </w:r>
+      <w:r>
+        <w:rPr>
+          <w:rFonts w:ascii="Microsoft Sans Serif" w:hAnsi="Microsoft Sans Serif"/>
+          <w:sz w:val="30"/>
+          <w:szCs w:val="30"/>
+        </w:rPr>
+        <w:t xml:space="preserve"> assumption and an </w:t>
+      </w:r>
+      <w:r>
+        <w:rPr>
+          <w:rFonts w:ascii="Microsoft Sans Serif" w:hAnsi="Microsoft Sans Serif"/>
+          <w:i/>
+          <w:iCs/>
+          <w:sz w:val="30"/>
+          <w:szCs w:val="30"/>
+        </w:rPr>
+        <w:t>new</w:t>
+      </w:r>
+      <w:r>
+        <w:rPr>
+          <w:rFonts w:ascii="Microsoft Sans Serif" w:hAnsi="Microsoft Sans Serif"/>
+          <w:sz w:val="30"/>
+          <w:szCs w:val="30"/>
+        </w:rPr>
+        <w:t xml:space="preserve"> </w:t>
+      </w:r>
+      <w:r>
+        <w:rPr>
+          <w:rFonts w:ascii="Microsoft Sans Serif" w:hAnsi="Microsoft Sans Serif"/>
+          <w:sz w:val="30"/>
+          <w:szCs w:val="30"/>
+        </w:rPr>
+        <w:t xml:space="preserve">additional level of process. The new assumption would be that the “pledge” and “goal” data listed in </w:t>
+      </w:r>
+      <w:r>
+        <w:rPr>
+          <w:rFonts w:ascii="Microsoft Sans Serif" w:hAnsi="Microsoft Sans Serif"/>
+          <w:sz w:val="30"/>
+          <w:szCs w:val="30"/>
+        </w:rPr>
+        <w:lastRenderedPageBreak/>
+        <w:t xml:space="preserve">the origin dataset are </w:t>
+      </w:r>
+      <w:r>
+        <w:rPr>
+          <w:rFonts w:ascii="Microsoft Sans Serif" w:hAnsi="Microsoft Sans Serif"/>
+          <w:b/>
+          <w:bCs/>
+          <w:sz w:val="30"/>
+          <w:szCs w:val="30"/>
+        </w:rPr>
+        <w:t xml:space="preserve">not </w:t>
+      </w:r>
+      <w:r>
+        <w:rPr>
+          <w:rFonts w:ascii="Microsoft Sans Serif" w:hAnsi="Microsoft Sans Serif"/>
+          <w:b/>
+          <w:bCs/>
+          <w:sz w:val="30"/>
+          <w:szCs w:val="30"/>
+        </w:rPr>
+        <w:t xml:space="preserve">in </w:t>
+      </w:r>
+      <w:r>
+        <w:rPr>
+          <w:rFonts w:ascii="Microsoft Sans Serif" w:hAnsi="Microsoft Sans Serif"/>
+          <w:b/>
+          <w:bCs/>
+          <w:sz w:val="30"/>
+          <w:szCs w:val="30"/>
+        </w:rPr>
+        <w:t>the same currency</w:t>
+      </w:r>
+      <w:r>
+        <w:rPr>
+          <w:rFonts w:ascii="Microsoft Sans Serif" w:hAnsi="Microsoft Sans Serif"/>
+          <w:sz w:val="30"/>
+          <w:szCs w:val="30"/>
+        </w:rPr>
+        <w:t xml:space="preserve"> across the different rows but</w:t>
+      </w:r>
+      <w:r>
+        <w:rPr>
+          <w:rFonts w:ascii="Microsoft Sans Serif" w:hAnsi="Microsoft Sans Serif"/>
+          <w:sz w:val="30"/>
+          <w:szCs w:val="30"/>
+        </w:rPr>
+        <w:t>,</w:t>
+      </w:r>
+      <w:r>
+        <w:rPr>
+          <w:rFonts w:ascii="Microsoft Sans Serif" w:hAnsi="Microsoft Sans Serif"/>
+          <w:sz w:val="30"/>
+          <w:szCs w:val="30"/>
+        </w:rPr>
+        <w:t xml:space="preserve"> instead, the currency type of the “pledge” and “goal” </w:t>
+      </w:r>
+      <w:r>
+        <w:rPr>
+          <w:rFonts w:ascii="Microsoft Sans Serif" w:hAnsi="Microsoft Sans Serif"/>
+          <w:sz w:val="30"/>
+          <w:szCs w:val="30"/>
+        </w:rPr>
+        <w:t xml:space="preserve">of a row </w:t>
+      </w:r>
+      <w:r>
+        <w:rPr>
+          <w:rFonts w:ascii="Microsoft Sans Serif" w:hAnsi="Microsoft Sans Serif"/>
+          <w:sz w:val="30"/>
+          <w:szCs w:val="30"/>
+        </w:rPr>
+        <w:t xml:space="preserve">corresponds to the currency type stated under the “currency” </w:t>
+      </w:r>
+      <w:r>
+        <w:rPr>
+          <w:rFonts w:ascii="Microsoft Sans Serif" w:hAnsi="Microsoft Sans Serif"/>
+          <w:sz w:val="30"/>
+          <w:szCs w:val="30"/>
+        </w:rPr>
+        <w:t xml:space="preserve">column </w:t>
+      </w:r>
+      <w:r>
+        <w:rPr>
+          <w:rFonts w:ascii="Microsoft Sans Serif" w:hAnsi="Microsoft Sans Serif"/>
+          <w:sz w:val="30"/>
+          <w:szCs w:val="30"/>
+        </w:rPr>
+        <w:t>in the dataset.</w:t>
+      </w:r>
+      <w:r>
+        <w:rPr>
+          <w:rFonts w:ascii="Microsoft Sans Serif" w:hAnsi="Microsoft Sans Serif"/>
+          <w:sz w:val="30"/>
+          <w:szCs w:val="30"/>
+        </w:rPr>
+        <w:t xml:space="preserve"> So, under this assumption a</w:t>
+      </w:r>
+      <w:r>
+        <w:rPr>
+          <w:rFonts w:ascii="Microsoft Sans Serif" w:hAnsi="Microsoft Sans Serif"/>
+          <w:sz w:val="30"/>
+          <w:szCs w:val="30"/>
+        </w:rPr>
+        <w:t xml:space="preserve"> “new</w:t>
+      </w:r>
+      <w:r>
+        <w:rPr>
+          <w:rFonts w:ascii="Microsoft Sans Serif" w:hAnsi="Microsoft Sans Serif"/>
+          <w:sz w:val="30"/>
+          <w:szCs w:val="30"/>
+        </w:rPr>
+        <w:t xml:space="preserve"> additional level of processing”</w:t>
+      </w:r>
+      <w:r>
+        <w:rPr>
+          <w:rFonts w:ascii="Microsoft Sans Serif" w:hAnsi="Microsoft Sans Serif"/>
+          <w:sz w:val="30"/>
+          <w:szCs w:val="30"/>
+        </w:rPr>
+        <w:t xml:space="preserve"> </w:t>
+      </w:r>
+      <w:r>
+        <w:rPr>
+          <w:rFonts w:ascii="Microsoft Sans Serif" w:hAnsi="Microsoft Sans Serif"/>
+          <w:sz w:val="30"/>
+          <w:szCs w:val="30"/>
+        </w:rPr>
+        <w:t xml:space="preserve">is required to convert all the rows’ “pledges” and “goals” to the same currency. And then create a </w:t>
+      </w:r>
+      <w:r>
+        <w:rPr>
+          <w:rFonts w:ascii="Microsoft Sans Serif" w:hAnsi="Microsoft Sans Serif"/>
+          <w:b/>
+          <w:bCs/>
+          <w:sz w:val="30"/>
+          <w:szCs w:val="30"/>
+        </w:rPr>
+        <w:t xml:space="preserve">New Outcome Percentage </w:t>
+      </w:r>
+      <w:proofErr w:type="gramStart"/>
+      <w:r>
+        <w:rPr>
+          <w:rFonts w:ascii="Microsoft Sans Serif" w:hAnsi="Microsoft Sans Serif"/>
+          <w:b/>
+          <w:bCs/>
+          <w:sz w:val="30"/>
+          <w:szCs w:val="30"/>
+        </w:rPr>
+        <w:t>By</w:t>
+      </w:r>
+      <w:proofErr w:type="gramEnd"/>
+      <w:r>
+        <w:rPr>
+          <w:rFonts w:ascii="Microsoft Sans Serif" w:hAnsi="Microsoft Sans Serif"/>
+          <w:b/>
+          <w:bCs/>
+          <w:sz w:val="30"/>
+          <w:szCs w:val="30"/>
+        </w:rPr>
+        <w:t xml:space="preserve"> Goal</w:t>
+      </w:r>
+      <w:r>
+        <w:rPr>
+          <w:rFonts w:ascii="Microsoft Sans Serif" w:hAnsi="Microsoft Sans Serif"/>
+          <w:sz w:val="30"/>
+          <w:szCs w:val="30"/>
+        </w:rPr>
+        <w:t xml:space="preserve"> graph.</w:t>
       </w:r>
     </w:p>
     <w:p>
@@ -870,7 +1843,7 @@
         <w:pStyle w:val="NormalWeb"/>
         <w:numPr>
           <w:ilvl w:val="0"/>
-          <w:numId w:val="4"/>
+          <w:numId w:val="5"/>
         </w:numPr>
         <w:spacing w:before="0" w:beforeAutospacing="0" w:after="0" w:afterAutospacing="0" w:line="360" w:lineRule="atLeast"/>
         <w:rPr>
@@ -885,167 +1858,111 @@
           <w:sz w:val="30"/>
           <w:szCs w:val="30"/>
         </w:rPr>
-        <w:t xml:space="preserve">Calculate p-values for the categories, sub-categories, and months </w:t>
-      </w:r>
-      <w:r>
-        <w:rPr>
-          <w:rFonts w:ascii="Microsoft Sans Serif" w:hAnsi="Microsoft Sans Serif"/>
-          <w:sz w:val="30"/>
-          <w:szCs w:val="30"/>
-        </w:rPr>
-        <w:t>so</w:t>
-      </w:r>
-      <w:r>
-        <w:rPr>
-          <w:rFonts w:ascii="Microsoft Sans Serif" w:hAnsi="Microsoft Sans Serif"/>
-          <w:sz w:val="30"/>
-          <w:szCs w:val="30"/>
-        </w:rPr>
-        <w:t xml:space="preserve"> that you c</w:t>
-      </w:r>
-      <w:r>
-        <w:rPr>
-          <w:rFonts w:ascii="Microsoft Sans Serif" w:hAnsi="Microsoft Sans Serif"/>
-          <w:sz w:val="30"/>
-          <w:szCs w:val="30"/>
-        </w:rPr>
-        <w:t>an</w:t>
-      </w:r>
-      <w:r>
-        <w:rPr>
-          <w:rFonts w:ascii="Microsoft Sans Serif" w:hAnsi="Microsoft Sans Serif"/>
-          <w:sz w:val="30"/>
-          <w:szCs w:val="30"/>
-        </w:rPr>
-        <w:t xml:space="preserve"> determine what differences between categories, sub-categories, </w:t>
-      </w:r>
-      <w:r>
-        <w:rPr>
-          <w:rFonts w:ascii="Microsoft Sans Serif" w:hAnsi="Microsoft Sans Serif"/>
-          <w:sz w:val="30"/>
-          <w:szCs w:val="30"/>
-        </w:rPr>
-        <w:t>or</w:t>
-      </w:r>
-      <w:r>
-        <w:rPr>
-          <w:rFonts w:ascii="Microsoft Sans Serif" w:hAnsi="Microsoft Sans Serif"/>
-          <w:sz w:val="30"/>
-          <w:szCs w:val="30"/>
-        </w:rPr>
-        <w:t xml:space="preserve"> months is </w:t>
-      </w:r>
-      <w:r>
-        <w:rPr>
-          <w:rFonts w:ascii="Microsoft Sans Serif" w:hAnsi="Microsoft Sans Serif"/>
-          <w:sz w:val="30"/>
-          <w:szCs w:val="30"/>
-        </w:rPr>
-        <w:t>“</w:t>
-      </w:r>
-      <w:r>
-        <w:rPr>
-          <w:rFonts w:ascii="Microsoft Sans Serif" w:hAnsi="Microsoft Sans Serif"/>
-          <w:sz w:val="30"/>
-          <w:szCs w:val="30"/>
-        </w:rPr>
-        <w:t>highly significant</w:t>
-      </w:r>
-      <w:r>
-        <w:rPr>
-          <w:rFonts w:ascii="Microsoft Sans Serif" w:hAnsi="Microsoft Sans Serif"/>
-          <w:sz w:val="30"/>
-          <w:szCs w:val="30"/>
-        </w:rPr>
-        <w:t>”</w:t>
-      </w:r>
-      <w:r>
-        <w:rPr>
-          <w:rFonts w:ascii="Microsoft Sans Serif" w:hAnsi="Microsoft Sans Serif"/>
-          <w:sz w:val="30"/>
-          <w:szCs w:val="30"/>
-        </w:rPr>
-        <w:t xml:space="preserve">, </w:t>
-      </w:r>
-      <w:r>
-        <w:rPr>
-          <w:rFonts w:ascii="Microsoft Sans Serif" w:hAnsi="Microsoft Sans Serif"/>
-          <w:sz w:val="30"/>
-          <w:szCs w:val="30"/>
-        </w:rPr>
-        <w:t>“</w:t>
-      </w:r>
-      <w:r>
-        <w:rPr>
-          <w:rFonts w:ascii="Microsoft Sans Serif" w:hAnsi="Microsoft Sans Serif"/>
-          <w:sz w:val="30"/>
-          <w:szCs w:val="30"/>
-        </w:rPr>
-        <w:t>significant</w:t>
-      </w:r>
-      <w:r>
-        <w:rPr>
-          <w:rFonts w:ascii="Microsoft Sans Serif" w:hAnsi="Microsoft Sans Serif"/>
-          <w:sz w:val="30"/>
-          <w:szCs w:val="30"/>
-        </w:rPr>
-        <w:t>”</w:t>
-      </w:r>
-      <w:r>
-        <w:rPr>
-          <w:rFonts w:ascii="Microsoft Sans Serif" w:hAnsi="Microsoft Sans Serif"/>
-          <w:sz w:val="30"/>
-          <w:szCs w:val="30"/>
-        </w:rPr>
-        <w:t xml:space="preserve">, and </w:t>
-      </w:r>
-      <w:r>
-        <w:rPr>
-          <w:rFonts w:ascii="Microsoft Sans Serif" w:hAnsi="Microsoft Sans Serif"/>
-          <w:sz w:val="30"/>
-          <w:szCs w:val="30"/>
-        </w:rPr>
-        <w:t>“</w:t>
-      </w:r>
-      <w:r>
-        <w:rPr>
-          <w:rFonts w:ascii="Microsoft Sans Serif" w:hAnsi="Microsoft Sans Serif"/>
-          <w:sz w:val="30"/>
-          <w:szCs w:val="30"/>
-        </w:rPr>
-        <w:t>not significant</w:t>
-      </w:r>
-      <w:r>
-        <w:rPr>
-          <w:rFonts w:ascii="Microsoft Sans Serif" w:hAnsi="Microsoft Sans Serif"/>
-          <w:sz w:val="30"/>
-          <w:szCs w:val="30"/>
-        </w:rPr>
-        <w:t xml:space="preserve">” (as a statistician might </w:t>
-      </w:r>
-      <w:r>
-        <w:rPr>
-          <w:rFonts w:ascii="Microsoft Sans Serif" w:hAnsi="Microsoft Sans Serif"/>
-          <w:sz w:val="30"/>
-          <w:szCs w:val="30"/>
-        </w:rPr>
-        <w:t>describe</w:t>
-      </w:r>
-      <w:r>
-        <w:rPr>
-          <w:rFonts w:ascii="Microsoft Sans Serif" w:hAnsi="Microsoft Sans Serif"/>
-          <w:sz w:val="30"/>
-          <w:szCs w:val="30"/>
-        </w:rPr>
-        <w:t xml:space="preserve"> in accordance with p-value</w:t>
-      </w:r>
-      <w:r>
-        <w:rPr>
-          <w:rFonts w:ascii="Microsoft Sans Serif" w:hAnsi="Microsoft Sans Serif"/>
-          <w:sz w:val="30"/>
-          <w:szCs w:val="30"/>
-        </w:rPr>
-        <w:t>)</w:t>
+        <w:t>On</w:t>
+      </w:r>
+      <w:r>
+        <w:rPr>
+          <w:rFonts w:ascii="Microsoft Sans Serif" w:hAnsi="Microsoft Sans Serif"/>
+          <w:sz w:val="30"/>
+          <w:szCs w:val="30"/>
+        </w:rPr>
+        <w:t xml:space="preserve"> the </w:t>
+      </w:r>
+      <w:r>
+        <w:rPr>
+          <w:rFonts w:ascii="Microsoft Sans Serif" w:hAnsi="Microsoft Sans Serif"/>
+          <w:b/>
+          <w:bCs/>
+          <w:sz w:val="30"/>
+          <w:szCs w:val="30"/>
+        </w:rPr>
+        <w:t xml:space="preserve">Outcome Percentage </w:t>
+      </w:r>
+      <w:proofErr w:type="gramStart"/>
+      <w:r>
+        <w:rPr>
+          <w:rFonts w:ascii="Microsoft Sans Serif" w:hAnsi="Microsoft Sans Serif"/>
+          <w:b/>
+          <w:bCs/>
+          <w:sz w:val="30"/>
+          <w:szCs w:val="30"/>
+        </w:rPr>
+        <w:t>By</w:t>
+      </w:r>
+      <w:proofErr w:type="gramEnd"/>
+      <w:r>
+        <w:rPr>
+          <w:rFonts w:ascii="Microsoft Sans Serif" w:hAnsi="Microsoft Sans Serif"/>
+          <w:b/>
+          <w:bCs/>
+          <w:sz w:val="30"/>
+          <w:szCs w:val="30"/>
+        </w:rPr>
+        <w:t xml:space="preserve"> Goal </w:t>
+      </w:r>
+      <w:r>
+        <w:rPr>
+          <w:rFonts w:ascii="Microsoft Sans Serif" w:hAnsi="Microsoft Sans Serif"/>
+          <w:sz w:val="30"/>
+          <w:szCs w:val="30"/>
+        </w:rPr>
+        <w:t>graph</w:t>
+      </w:r>
+      <w:r>
+        <w:rPr>
+          <w:rFonts w:ascii="Microsoft Sans Serif" w:hAnsi="Microsoft Sans Serif"/>
+          <w:sz w:val="30"/>
+          <w:szCs w:val="30"/>
+        </w:rPr>
+        <w:t>,</w:t>
+      </w:r>
+      <w:r>
+        <w:rPr>
+          <w:rFonts w:ascii="Microsoft Sans Serif" w:hAnsi="Microsoft Sans Serif"/>
+          <w:sz w:val="30"/>
+          <w:szCs w:val="30"/>
+        </w:rPr>
+        <w:t xml:space="preserve"> </w:t>
+      </w:r>
+      <w:r>
+        <w:rPr>
+          <w:rFonts w:ascii="Microsoft Sans Serif" w:hAnsi="Microsoft Sans Serif"/>
+          <w:sz w:val="30"/>
+          <w:szCs w:val="30"/>
+        </w:rPr>
+        <w:t xml:space="preserve">a filter </w:t>
+      </w:r>
+      <w:r>
+        <w:rPr>
+          <w:rFonts w:ascii="Microsoft Sans Serif" w:hAnsi="Microsoft Sans Serif"/>
+          <w:sz w:val="30"/>
+          <w:szCs w:val="30"/>
+        </w:rPr>
+        <w:t>for category and sub-categories</w:t>
+      </w:r>
+      <w:r>
+        <w:rPr>
+          <w:rFonts w:ascii="Microsoft Sans Serif" w:hAnsi="Microsoft Sans Serif"/>
+          <w:sz w:val="30"/>
+          <w:szCs w:val="30"/>
+        </w:rPr>
+        <w:t xml:space="preserve"> might reveal a </w:t>
+      </w:r>
+      <w:r>
+        <w:rPr>
+          <w:rFonts w:ascii="Microsoft Sans Serif" w:hAnsi="Microsoft Sans Serif"/>
+          <w:sz w:val="30"/>
+          <w:szCs w:val="30"/>
+        </w:rPr>
+        <w:t>goal range for technology and web that produces the most success</w:t>
+      </w:r>
+      <w:r>
+        <w:rPr>
+          <w:rFonts w:ascii="Microsoft Sans Serif" w:hAnsi="Microsoft Sans Serif"/>
+          <w:sz w:val="30"/>
+          <w:szCs w:val="30"/>
+        </w:rPr>
+        <w:t xml:space="preserve"> for technology and web CCs</w:t>
       </w:r>
       <w:r>
         <w:rPr>
@@ -1059,6 +1976,10 @@
     <w:p>
       <w:pPr>
         <w:pStyle w:val="NormalWeb"/>
+        <w:numPr>
+          <w:ilvl w:val="0"/>
+          <w:numId w:val="5"/>
+        </w:numPr>
         <w:spacing w:before="0" w:beforeAutospacing="0" w:after="0" w:afterAutospacing="0" w:line="360" w:lineRule="atLeast"/>
         <w:rPr>
           <w:rFonts w:ascii="Microsoft Sans Serif" w:hAnsi="Microsoft Sans Serif"/>
@@ -1066,6 +1987,650 @@
           <w:szCs w:val="30"/>
         </w:rPr>
       </w:pPr>
+      <w:r>
+        <w:rPr>
+          <w:rFonts w:ascii="Microsoft Sans Serif" w:hAnsi="Microsoft Sans Serif"/>
+          <w:sz w:val="30"/>
+          <w:szCs w:val="30"/>
+        </w:rPr>
+        <w:t xml:space="preserve">A graph showing </w:t>
+      </w:r>
+      <w:r>
+        <w:rPr>
+          <w:rFonts w:ascii="Microsoft Sans Serif" w:hAnsi="Microsoft Sans Serif"/>
+          <w:sz w:val="30"/>
+          <w:szCs w:val="30"/>
+        </w:rPr>
+        <w:t xml:space="preserve">the </w:t>
+      </w:r>
+      <w:r>
+        <w:rPr>
+          <w:rFonts w:ascii="Microsoft Sans Serif" w:hAnsi="Microsoft Sans Serif"/>
+          <w:b/>
+          <w:bCs/>
+          <w:i/>
+          <w:iCs/>
+          <w:sz w:val="30"/>
+          <w:szCs w:val="30"/>
+        </w:rPr>
+        <w:t>N</w:t>
+      </w:r>
+      <w:r>
+        <w:rPr>
+          <w:rFonts w:ascii="Microsoft Sans Serif" w:hAnsi="Microsoft Sans Serif"/>
+          <w:b/>
+          <w:bCs/>
+          <w:i/>
+          <w:iCs/>
+          <w:sz w:val="30"/>
+          <w:szCs w:val="30"/>
+        </w:rPr>
+        <w:t>umber</w:t>
+      </w:r>
+      <w:r>
+        <w:rPr>
+          <w:rFonts w:ascii="Microsoft Sans Serif" w:hAnsi="Microsoft Sans Serif"/>
+          <w:b/>
+          <w:bCs/>
+          <w:sz w:val="30"/>
+          <w:szCs w:val="30"/>
+        </w:rPr>
+        <w:t xml:space="preserve"> of </w:t>
+      </w:r>
+      <w:r>
+        <w:rPr>
+          <w:rFonts w:ascii="Microsoft Sans Serif" w:hAnsi="Microsoft Sans Serif"/>
+          <w:b/>
+          <w:bCs/>
+          <w:sz w:val="30"/>
+          <w:szCs w:val="30"/>
+        </w:rPr>
+        <w:t>CCs</w:t>
+      </w:r>
+      <w:r>
+        <w:rPr>
+          <w:rFonts w:ascii="Microsoft Sans Serif" w:hAnsi="Microsoft Sans Serif"/>
+          <w:b/>
+          <w:bCs/>
+          <w:sz w:val="30"/>
+          <w:szCs w:val="30"/>
+        </w:rPr>
+        <w:t xml:space="preserve"> </w:t>
+      </w:r>
+      <w:proofErr w:type="gramStart"/>
+      <w:r>
+        <w:rPr>
+          <w:rFonts w:ascii="Microsoft Sans Serif" w:hAnsi="Microsoft Sans Serif"/>
+          <w:b/>
+          <w:bCs/>
+          <w:sz w:val="30"/>
+          <w:szCs w:val="30"/>
+        </w:rPr>
+        <w:t>B</w:t>
+      </w:r>
+      <w:r>
+        <w:rPr>
+          <w:rFonts w:ascii="Microsoft Sans Serif" w:hAnsi="Microsoft Sans Serif"/>
+          <w:b/>
+          <w:bCs/>
+          <w:sz w:val="30"/>
+          <w:szCs w:val="30"/>
+        </w:rPr>
+        <w:t>y</w:t>
+      </w:r>
+      <w:proofErr w:type="gramEnd"/>
+      <w:r>
+        <w:rPr>
+          <w:rFonts w:ascii="Microsoft Sans Serif" w:hAnsi="Microsoft Sans Serif"/>
+          <w:b/>
+          <w:bCs/>
+          <w:sz w:val="30"/>
+          <w:szCs w:val="30"/>
+        </w:rPr>
+        <w:t xml:space="preserve"> </w:t>
+      </w:r>
+      <w:r>
+        <w:rPr>
+          <w:rFonts w:ascii="Microsoft Sans Serif" w:hAnsi="Microsoft Sans Serif"/>
+          <w:b/>
+          <w:bCs/>
+          <w:sz w:val="30"/>
+          <w:szCs w:val="30"/>
+        </w:rPr>
+        <w:t>O</w:t>
+      </w:r>
+      <w:r>
+        <w:rPr>
+          <w:rFonts w:ascii="Microsoft Sans Serif" w:hAnsi="Microsoft Sans Serif"/>
+          <w:b/>
+          <w:bCs/>
+          <w:sz w:val="30"/>
+          <w:szCs w:val="30"/>
+        </w:rPr>
+        <w:t xml:space="preserve">utcome </w:t>
+      </w:r>
+      <w:r>
+        <w:rPr>
+          <w:rFonts w:ascii="Microsoft Sans Serif" w:hAnsi="Microsoft Sans Serif"/>
+          <w:b/>
+          <w:bCs/>
+          <w:sz w:val="30"/>
+          <w:szCs w:val="30"/>
+        </w:rPr>
+        <w:t>P</w:t>
+      </w:r>
+      <w:r>
+        <w:rPr>
+          <w:rFonts w:ascii="Microsoft Sans Serif" w:hAnsi="Microsoft Sans Serif"/>
+          <w:b/>
+          <w:bCs/>
+          <w:sz w:val="30"/>
+          <w:szCs w:val="30"/>
+        </w:rPr>
+        <w:t xml:space="preserve">ercentage </w:t>
+      </w:r>
+      <w:r>
+        <w:rPr>
+          <w:rFonts w:ascii="Microsoft Sans Serif" w:hAnsi="Microsoft Sans Serif"/>
+          <w:b/>
+          <w:bCs/>
+          <w:sz w:val="30"/>
+          <w:szCs w:val="30"/>
+        </w:rPr>
+        <w:t>B</w:t>
+      </w:r>
+      <w:r>
+        <w:rPr>
+          <w:rFonts w:ascii="Microsoft Sans Serif" w:hAnsi="Microsoft Sans Serif"/>
+          <w:b/>
+          <w:bCs/>
+          <w:sz w:val="30"/>
+          <w:szCs w:val="30"/>
+        </w:rPr>
+        <w:t xml:space="preserve">y </w:t>
+      </w:r>
+      <w:r>
+        <w:rPr>
+          <w:rFonts w:ascii="Microsoft Sans Serif" w:hAnsi="Microsoft Sans Serif"/>
+          <w:b/>
+          <w:bCs/>
+          <w:sz w:val="30"/>
+          <w:szCs w:val="30"/>
+        </w:rPr>
+        <w:t>Month</w:t>
+      </w:r>
+      <w:r>
+        <w:rPr>
+          <w:rFonts w:ascii="Microsoft Sans Serif" w:hAnsi="Microsoft Sans Serif"/>
+          <w:b/>
+          <w:bCs/>
+          <w:sz w:val="30"/>
+          <w:szCs w:val="30"/>
+        </w:rPr>
+        <w:t xml:space="preserve"> </w:t>
+      </w:r>
+      <w:r>
+        <w:rPr>
+          <w:rFonts w:ascii="Microsoft Sans Serif" w:hAnsi="Microsoft Sans Serif"/>
+          <w:sz w:val="30"/>
+          <w:szCs w:val="30"/>
+        </w:rPr>
+        <w:t xml:space="preserve">could help determine if </w:t>
+      </w:r>
+      <w:r>
+        <w:rPr>
+          <w:rFonts w:ascii="Microsoft Sans Serif" w:hAnsi="Microsoft Sans Serif"/>
+          <w:sz w:val="30"/>
+          <w:szCs w:val="30"/>
+        </w:rPr>
+        <w:t>CCs</w:t>
+      </w:r>
+      <w:r>
+        <w:rPr>
+          <w:rFonts w:ascii="Microsoft Sans Serif" w:hAnsi="Microsoft Sans Serif"/>
+          <w:sz w:val="30"/>
+          <w:szCs w:val="30"/>
+        </w:rPr>
+        <w:t xml:space="preserve"> were more successful if there were fewer </w:t>
+      </w:r>
+      <w:r>
+        <w:rPr>
+          <w:rFonts w:ascii="Microsoft Sans Serif" w:hAnsi="Microsoft Sans Serif"/>
+          <w:sz w:val="30"/>
+          <w:szCs w:val="30"/>
+        </w:rPr>
+        <w:t>CCs</w:t>
+      </w:r>
+      <w:r>
+        <w:rPr>
+          <w:rFonts w:ascii="Microsoft Sans Serif" w:hAnsi="Microsoft Sans Serif"/>
+          <w:sz w:val="30"/>
+          <w:szCs w:val="30"/>
+        </w:rPr>
+        <w:t xml:space="preserve"> being launched that </w:t>
+      </w:r>
+      <w:r>
+        <w:rPr>
+          <w:rFonts w:ascii="Microsoft Sans Serif" w:hAnsi="Microsoft Sans Serif"/>
+          <w:sz w:val="30"/>
+          <w:szCs w:val="30"/>
+        </w:rPr>
+        <w:t>month</w:t>
+      </w:r>
+      <w:r>
+        <w:rPr>
+          <w:rFonts w:ascii="Microsoft Sans Serif" w:hAnsi="Microsoft Sans Serif"/>
+          <w:sz w:val="30"/>
+          <w:szCs w:val="30"/>
+        </w:rPr>
+        <w:t xml:space="preserve"> (presumably because it gave investors</w:t>
+      </w:r>
+      <w:r>
+        <w:rPr>
+          <w:rFonts w:ascii="Microsoft Sans Serif" w:hAnsi="Microsoft Sans Serif"/>
+          <w:sz w:val="30"/>
+          <w:szCs w:val="30"/>
+        </w:rPr>
+        <w:t>/customers</w:t>
+      </w:r>
+      <w:r>
+        <w:rPr>
+          <w:rFonts w:ascii="Microsoft Sans Serif" w:hAnsi="Microsoft Sans Serif"/>
+          <w:sz w:val="30"/>
+          <w:szCs w:val="30"/>
+        </w:rPr>
+        <w:t xml:space="preserve"> fewer </w:t>
+      </w:r>
+      <w:r>
+        <w:rPr>
+          <w:rFonts w:ascii="Microsoft Sans Serif" w:hAnsi="Microsoft Sans Serif"/>
+          <w:sz w:val="30"/>
+          <w:szCs w:val="30"/>
+        </w:rPr>
+        <w:t>CCs</w:t>
+      </w:r>
+      <w:r>
+        <w:rPr>
+          <w:rFonts w:ascii="Microsoft Sans Serif" w:hAnsi="Microsoft Sans Serif"/>
+          <w:sz w:val="30"/>
+          <w:szCs w:val="30"/>
+        </w:rPr>
+        <w:t xml:space="preserve"> </w:t>
+      </w:r>
+      <w:r>
+        <w:rPr>
+          <w:rFonts w:ascii="Microsoft Sans Serif" w:hAnsi="Microsoft Sans Serif"/>
+          <w:sz w:val="30"/>
+          <w:szCs w:val="30"/>
+        </w:rPr>
+        <w:t xml:space="preserve">to choose to invest in, thereby enabling a higher percentage of </w:t>
+      </w:r>
+      <w:r>
+        <w:rPr>
+          <w:rFonts w:ascii="Microsoft Sans Serif" w:hAnsi="Microsoft Sans Serif"/>
+          <w:sz w:val="30"/>
+          <w:szCs w:val="30"/>
+        </w:rPr>
+        <w:t>CCs</w:t>
+      </w:r>
+      <w:r>
+        <w:rPr>
+          <w:rFonts w:ascii="Microsoft Sans Serif" w:hAnsi="Microsoft Sans Serif"/>
+          <w:sz w:val="30"/>
+          <w:szCs w:val="30"/>
+        </w:rPr>
+        <w:t xml:space="preserve"> to meet their goals). –And so, one could conclude that launching </w:t>
+      </w:r>
+      <w:r>
+        <w:rPr>
+          <w:rFonts w:ascii="Microsoft Sans Serif" w:hAnsi="Microsoft Sans Serif"/>
+          <w:sz w:val="30"/>
+          <w:szCs w:val="30"/>
+        </w:rPr>
+        <w:t>one’s</w:t>
+      </w:r>
+      <w:r>
+        <w:rPr>
+          <w:rFonts w:ascii="Microsoft Sans Serif" w:hAnsi="Microsoft Sans Serif"/>
+          <w:sz w:val="30"/>
+          <w:szCs w:val="30"/>
+        </w:rPr>
+        <w:t xml:space="preserve"> </w:t>
+      </w:r>
+      <w:r>
+        <w:rPr>
+          <w:rFonts w:ascii="Microsoft Sans Serif" w:hAnsi="Microsoft Sans Serif"/>
+          <w:sz w:val="30"/>
+          <w:szCs w:val="30"/>
+        </w:rPr>
+        <w:t>CC</w:t>
+      </w:r>
+      <w:r>
+        <w:rPr>
+          <w:rFonts w:ascii="Microsoft Sans Serif" w:hAnsi="Microsoft Sans Serif"/>
+          <w:sz w:val="30"/>
+          <w:szCs w:val="30"/>
+        </w:rPr>
+        <w:t xml:space="preserve"> in a </w:t>
+      </w:r>
+      <w:r>
+        <w:rPr>
+          <w:rFonts w:ascii="Microsoft Sans Serif" w:hAnsi="Microsoft Sans Serif"/>
+          <w:sz w:val="30"/>
+          <w:szCs w:val="30"/>
+        </w:rPr>
+        <w:t>month</w:t>
+      </w:r>
+      <w:r>
+        <w:rPr>
+          <w:rFonts w:ascii="Microsoft Sans Serif" w:hAnsi="Microsoft Sans Serif"/>
+          <w:sz w:val="30"/>
+          <w:szCs w:val="30"/>
+        </w:rPr>
+        <w:t xml:space="preserve"> with fewer </w:t>
+      </w:r>
+      <w:r>
+        <w:rPr>
+          <w:rFonts w:ascii="Microsoft Sans Serif" w:hAnsi="Microsoft Sans Serif"/>
+          <w:sz w:val="30"/>
+          <w:szCs w:val="30"/>
+        </w:rPr>
+        <w:t xml:space="preserve">competitor </w:t>
+      </w:r>
+      <w:r>
+        <w:rPr>
+          <w:rFonts w:ascii="Microsoft Sans Serif" w:hAnsi="Microsoft Sans Serif"/>
+          <w:sz w:val="30"/>
+          <w:szCs w:val="30"/>
+        </w:rPr>
+        <w:t>CC</w:t>
+      </w:r>
+      <w:r>
+        <w:rPr>
+          <w:rFonts w:ascii="Microsoft Sans Serif" w:hAnsi="Microsoft Sans Serif"/>
+          <w:sz w:val="30"/>
+          <w:szCs w:val="30"/>
+        </w:rPr>
+        <w:t xml:space="preserve"> launches increases </w:t>
+      </w:r>
+      <w:r>
+        <w:rPr>
+          <w:rFonts w:ascii="Microsoft Sans Serif" w:hAnsi="Microsoft Sans Serif"/>
+          <w:sz w:val="30"/>
+          <w:szCs w:val="30"/>
+        </w:rPr>
+        <w:t>one’s</w:t>
+      </w:r>
+      <w:r>
+        <w:rPr>
+          <w:rFonts w:ascii="Microsoft Sans Serif" w:hAnsi="Microsoft Sans Serif"/>
+          <w:sz w:val="30"/>
+          <w:szCs w:val="30"/>
+        </w:rPr>
+        <w:t xml:space="preserve"> odds of success.</w:t>
+      </w:r>
+    </w:p>
+    <w:p>
+      <w:pPr>
+        <w:pStyle w:val="NormalWeb"/>
+        <w:numPr>
+          <w:ilvl w:val="0"/>
+          <w:numId w:val="5"/>
+        </w:numPr>
+        <w:spacing w:before="0" w:beforeAutospacing="0" w:after="0" w:afterAutospacing="0" w:line="360" w:lineRule="atLeast"/>
+        <w:rPr>
+          <w:rFonts w:ascii="Microsoft Sans Serif" w:hAnsi="Microsoft Sans Serif"/>
+          <w:sz w:val="30"/>
+          <w:szCs w:val="30"/>
+        </w:rPr>
+      </w:pPr>
+      <w:r>
+        <w:rPr>
+          <w:rFonts w:ascii="Microsoft Sans Serif" w:hAnsi="Microsoft Sans Serif"/>
+          <w:sz w:val="30"/>
+          <w:szCs w:val="30"/>
+        </w:rPr>
+        <w:t xml:space="preserve">Create </w:t>
+      </w:r>
+      <w:r>
+        <w:rPr>
+          <w:rFonts w:ascii="Microsoft Sans Serif" w:hAnsi="Microsoft Sans Serif"/>
+          <w:b/>
+          <w:bCs/>
+          <w:sz w:val="30"/>
+          <w:szCs w:val="30"/>
+        </w:rPr>
+        <w:t>new</w:t>
+      </w:r>
+      <w:r>
+        <w:rPr>
+          <w:rFonts w:ascii="Microsoft Sans Serif" w:hAnsi="Microsoft Sans Serif"/>
+          <w:sz w:val="30"/>
+          <w:szCs w:val="30"/>
+        </w:rPr>
+        <w:t xml:space="preserve"> graphs of the same types </w:t>
+      </w:r>
+      <w:r>
+        <w:rPr>
+          <w:rFonts w:ascii="Microsoft Sans Serif" w:hAnsi="Microsoft Sans Serif"/>
+          <w:sz w:val="30"/>
+          <w:szCs w:val="30"/>
+        </w:rPr>
+        <w:t xml:space="preserve">that have already been done </w:t>
+      </w:r>
+      <w:r>
+        <w:rPr>
+          <w:rFonts w:ascii="Microsoft Sans Serif" w:hAnsi="Microsoft Sans Serif"/>
+          <w:sz w:val="30"/>
+          <w:szCs w:val="30"/>
+        </w:rPr>
+        <w:t>but with data that has been checked and cleaned of any duplicate rows.</w:t>
+      </w:r>
+      <w:r>
+        <w:rPr>
+          <w:rFonts w:ascii="Microsoft Sans Serif" w:hAnsi="Microsoft Sans Serif"/>
+          <w:sz w:val="30"/>
+          <w:szCs w:val="30"/>
+        </w:rPr>
+        <w:t xml:space="preserve"> This would increase </w:t>
+      </w:r>
+      <w:proofErr w:type="gramStart"/>
+      <w:r>
+        <w:rPr>
+          <w:rFonts w:ascii="Microsoft Sans Serif" w:hAnsi="Microsoft Sans Serif"/>
+          <w:sz w:val="30"/>
+          <w:szCs w:val="30"/>
+        </w:rPr>
+        <w:t>the confidence</w:t>
+      </w:r>
+      <w:proofErr w:type="gramEnd"/>
+      <w:r>
+        <w:rPr>
+          <w:rFonts w:ascii="Microsoft Sans Serif" w:hAnsi="Microsoft Sans Serif"/>
+          <w:sz w:val="30"/>
+          <w:szCs w:val="30"/>
+        </w:rPr>
+        <w:t xml:space="preserve"> in the findings of the resulting </w:t>
+      </w:r>
+      <w:r>
+        <w:rPr>
+          <w:rFonts w:ascii="Microsoft Sans Serif" w:hAnsi="Microsoft Sans Serif"/>
+          <w:b/>
+          <w:bCs/>
+          <w:sz w:val="30"/>
+          <w:szCs w:val="30"/>
+        </w:rPr>
+        <w:t>new</w:t>
+      </w:r>
+      <w:r>
+        <w:rPr>
+          <w:rFonts w:ascii="Microsoft Sans Serif" w:hAnsi="Microsoft Sans Serif"/>
+          <w:sz w:val="30"/>
+          <w:szCs w:val="30"/>
+        </w:rPr>
+        <w:t xml:space="preserve"> graph versions.</w:t>
+      </w:r>
+    </w:p>
+    <w:p>
+      <w:pPr>
+        <w:pStyle w:val="NormalWeb"/>
+        <w:numPr>
+          <w:ilvl w:val="0"/>
+          <w:numId w:val="5"/>
+        </w:numPr>
+        <w:spacing w:before="0" w:beforeAutospacing="0" w:after="0" w:afterAutospacing="0" w:line="360" w:lineRule="atLeast"/>
+        <w:rPr>
+          <w:rFonts w:ascii="Microsoft Sans Serif" w:hAnsi="Microsoft Sans Serif"/>
+          <w:sz w:val="30"/>
+          <w:szCs w:val="30"/>
+        </w:rPr>
+      </w:pPr>
+      <w:r>
+        <w:rPr>
+          <w:rFonts w:ascii="Microsoft Sans Serif" w:hAnsi="Microsoft Sans Serif"/>
+          <w:sz w:val="30"/>
+          <w:szCs w:val="30"/>
+        </w:rPr>
+        <w:t xml:space="preserve">Create a graph of </w:t>
+      </w:r>
+      <w:r>
+        <w:rPr>
+          <w:rFonts w:ascii="Microsoft Sans Serif" w:hAnsi="Microsoft Sans Serif"/>
+          <w:b/>
+          <w:bCs/>
+          <w:sz w:val="30"/>
+          <w:szCs w:val="30"/>
+        </w:rPr>
+        <w:t xml:space="preserve">Outcome </w:t>
+      </w:r>
+      <w:proofErr w:type="gramStart"/>
+      <w:r>
+        <w:rPr>
+          <w:rFonts w:ascii="Microsoft Sans Serif" w:hAnsi="Microsoft Sans Serif"/>
+          <w:b/>
+          <w:bCs/>
+          <w:sz w:val="30"/>
+          <w:szCs w:val="30"/>
+        </w:rPr>
+        <w:t>By</w:t>
+      </w:r>
+      <w:proofErr w:type="gramEnd"/>
+      <w:r>
+        <w:rPr>
+          <w:rFonts w:ascii="Microsoft Sans Serif" w:hAnsi="Microsoft Sans Serif"/>
+          <w:b/>
+          <w:bCs/>
+          <w:sz w:val="30"/>
+          <w:szCs w:val="30"/>
+        </w:rPr>
+        <w:t xml:space="preserve"> Spotlight</w:t>
+      </w:r>
+      <w:r>
+        <w:rPr>
+          <w:rFonts w:ascii="Microsoft Sans Serif" w:hAnsi="Microsoft Sans Serif"/>
+          <w:sz w:val="30"/>
+          <w:szCs w:val="30"/>
+        </w:rPr>
+        <w:t xml:space="preserve">, </w:t>
+      </w:r>
+      <w:r>
+        <w:rPr>
+          <w:rFonts w:ascii="Microsoft Sans Serif" w:hAnsi="Microsoft Sans Serif"/>
+          <w:b/>
+          <w:bCs/>
+          <w:sz w:val="30"/>
+          <w:szCs w:val="30"/>
+        </w:rPr>
+        <w:t>Outcome By Staff Pick</w:t>
+      </w:r>
+      <w:r>
+        <w:rPr>
+          <w:rFonts w:ascii="Microsoft Sans Serif" w:hAnsi="Microsoft Sans Serif"/>
+          <w:sz w:val="30"/>
+          <w:szCs w:val="30"/>
+        </w:rPr>
+        <w:t xml:space="preserve">, and </w:t>
+      </w:r>
+      <w:r>
+        <w:rPr>
+          <w:rFonts w:ascii="Microsoft Sans Serif" w:hAnsi="Microsoft Sans Serif"/>
+          <w:b/>
+          <w:bCs/>
+          <w:sz w:val="30"/>
+          <w:szCs w:val="30"/>
+        </w:rPr>
+        <w:t>if</w:t>
+      </w:r>
+      <w:r>
+        <w:rPr>
+          <w:rFonts w:ascii="Microsoft Sans Serif" w:hAnsi="Microsoft Sans Serif"/>
+          <w:sz w:val="30"/>
+          <w:szCs w:val="30"/>
+        </w:rPr>
+        <w:t xml:space="preserve"> there are multiple </w:t>
+      </w:r>
+      <w:r>
+        <w:rPr>
+          <w:rFonts w:ascii="Microsoft Sans Serif" w:hAnsi="Microsoft Sans Serif"/>
+          <w:b/>
+          <w:bCs/>
+          <w:sz w:val="30"/>
+          <w:szCs w:val="30"/>
+        </w:rPr>
+        <w:t>unique</w:t>
+      </w:r>
+      <w:r>
+        <w:rPr>
+          <w:rFonts w:ascii="Microsoft Sans Serif" w:hAnsi="Microsoft Sans Serif"/>
+          <w:sz w:val="30"/>
+          <w:szCs w:val="30"/>
+        </w:rPr>
+        <w:t xml:space="preserve"> CCs for a </w:t>
+      </w:r>
+      <w:r>
+        <w:rPr>
+          <w:rFonts w:ascii="Microsoft Sans Serif" w:hAnsi="Microsoft Sans Serif"/>
+          <w:i/>
+          <w:iCs/>
+          <w:sz w:val="30"/>
+          <w:szCs w:val="30"/>
+        </w:rPr>
+        <w:t>single</w:t>
+      </w:r>
+      <w:r>
+        <w:rPr>
+          <w:rFonts w:ascii="Microsoft Sans Serif" w:hAnsi="Microsoft Sans Serif"/>
+          <w:sz w:val="30"/>
+          <w:szCs w:val="30"/>
+        </w:rPr>
+        <w:t xml:space="preserve"> company then </w:t>
+      </w:r>
+      <w:r>
+        <w:rPr>
+          <w:rFonts w:ascii="Microsoft Sans Serif" w:hAnsi="Microsoft Sans Serif"/>
+          <w:b/>
+          <w:bCs/>
+          <w:sz w:val="30"/>
+          <w:szCs w:val="30"/>
+        </w:rPr>
+        <w:t>Outcome By Company</w:t>
+      </w:r>
+      <w:r>
+        <w:rPr>
+          <w:rFonts w:ascii="Microsoft Sans Serif" w:hAnsi="Microsoft Sans Serif"/>
+          <w:sz w:val="30"/>
+          <w:szCs w:val="30"/>
+        </w:rPr>
+        <w:t>.</w:t>
+      </w:r>
+      <w:r>
+        <w:rPr>
+          <w:rFonts w:ascii="Microsoft Sans Serif" w:hAnsi="Microsoft Sans Serif"/>
+          <w:sz w:val="30"/>
+          <w:szCs w:val="30"/>
+        </w:rPr>
+        <w:t xml:space="preserve"> This would help determine if there is a connection between 1) outcome and spotlight, 2) outcome and staff pick, and 3) outcome and nature/vision of company, respectively.</w:t>
+      </w:r>
     </w:p>
     <w:p>
       <w:pPr>
@@ -1330,6 +2895,95 @@
     </w:lvl>
   </w:abstractNum>
   <w:abstractNum w:abstractNumId="2" w15:restartNumberingAfterBreak="0">
+    <w:nsid w:val="3EFB754B"/>
+    <w:multiLevelType w:val="hybridMultilevel"/>
+    <w:tmpl w:val="0AE2C0D2"/>
+    <w:lvl w:ilvl="0" w:tplc="FFFFFFFF">
+      <w:start w:val="1"/>
+      <w:numFmt w:val="decimal"/>
+      <w:lvlText w:val="%1."/>
+      <w:lvlJc w:val="left"/>
+      <w:pPr>
+        <w:ind w:left="720" w:hanging="360"/>
+      </w:pPr>
+      <w:rPr>
+        <w:rFonts w:hint="default"/>
+      </w:rPr>
+    </w:lvl>
+    <w:lvl w:ilvl="1" w:tplc="FFFFFFFF" w:tentative="1">
+      <w:start w:val="1"/>
+      <w:numFmt w:val="lowerLetter"/>
+      <w:lvlText w:val="%2."/>
+      <w:lvlJc w:val="left"/>
+      <w:pPr>
+        <w:ind w:left="1440" w:hanging="360"/>
+      </w:pPr>
+    </w:lvl>
+    <w:lvl w:ilvl="2" w:tplc="FFFFFFFF" w:tentative="1">
+      <w:start w:val="1"/>
+      <w:numFmt w:val="lowerRoman"/>
+      <w:lvlText w:val="%3."/>
+      <w:lvlJc w:val="right"/>
+      <w:pPr>
+        <w:ind w:left="2160" w:hanging="180"/>
+      </w:pPr>
+    </w:lvl>
+    <w:lvl w:ilvl="3" w:tplc="FFFFFFFF" w:tentative="1">
+      <w:start w:val="1"/>
+      <w:numFmt w:val="decimal"/>
+      <w:lvlText w:val="%4."/>
+      <w:lvlJc w:val="left"/>
+      <w:pPr>
+        <w:ind w:left="2880" w:hanging="360"/>
+      </w:pPr>
+    </w:lvl>
+    <w:lvl w:ilvl="4" w:tplc="FFFFFFFF" w:tentative="1">
+      <w:start w:val="1"/>
+      <w:numFmt w:val="lowerLetter"/>
+      <w:lvlText w:val="%5."/>
+      <w:lvlJc w:val="left"/>
+      <w:pPr>
+        <w:ind w:left="3600" w:hanging="360"/>
+      </w:pPr>
+    </w:lvl>
+    <w:lvl w:ilvl="5" w:tplc="FFFFFFFF" w:tentative="1">
+      <w:start w:val="1"/>
+      <w:numFmt w:val="lowerRoman"/>
+      <w:lvlText w:val="%6."/>
+      <w:lvlJc w:val="right"/>
+      <w:pPr>
+        <w:ind w:left="4320" w:hanging="180"/>
+      </w:pPr>
+    </w:lvl>
+    <w:lvl w:ilvl="6" w:tplc="FFFFFFFF" w:tentative="1">
+      <w:start w:val="1"/>
+      <w:numFmt w:val="decimal"/>
+      <w:lvlText w:val="%7."/>
+      <w:lvlJc w:val="left"/>
+      <w:pPr>
+        <w:ind w:left="5040" w:hanging="360"/>
+      </w:pPr>
+    </w:lvl>
+    <w:lvl w:ilvl="7" w:tplc="FFFFFFFF" w:tentative="1">
+      <w:start w:val="1"/>
+      <w:numFmt w:val="lowerLetter"/>
+      <w:lvlText w:val="%8."/>
+      <w:lvlJc w:val="left"/>
+      <w:pPr>
+        <w:ind w:left="5760" w:hanging="360"/>
+      </w:pPr>
+    </w:lvl>
+    <w:lvl w:ilvl="8" w:tplc="FFFFFFFF" w:tentative="1">
+      <w:start w:val="1"/>
+      <w:numFmt w:val="lowerRoman"/>
+      <w:lvlText w:val="%9."/>
+      <w:lvlJc w:val="right"/>
+      <w:pPr>
+        <w:ind w:left="6480" w:hanging="180"/>
+      </w:pPr>
+    </w:lvl>
+  </w:abstractNum>
+  <w:abstractNum w:abstractNumId="3" w15:restartNumberingAfterBreak="0">
     <w:nsid w:val="538569FB"/>
     <w:multiLevelType w:val="hybridMultilevel"/>
     <w:tmpl w:val="B2121244"/>
@@ -1418,7 +3072,7 @@
       </w:pPr>
     </w:lvl>
   </w:abstractNum>
-  <w:abstractNum w:abstractNumId="3" w15:restartNumberingAfterBreak="0">
+  <w:abstractNum w:abstractNumId="4" w15:restartNumberingAfterBreak="0">
     <w:nsid w:val="5D206198"/>
     <w:multiLevelType w:val="hybridMultilevel"/>
     <w:tmpl w:val="27544AD2"/>
@@ -1511,12 +3165,15 @@
     <w:abstractNumId w:val="0"/>
   </w:num>
   <w:num w:numId="2" w16cid:durableId="1674070134">
-    <w:abstractNumId w:val="3"/>
+    <w:abstractNumId w:val="4"/>
   </w:num>
   <w:num w:numId="3" w16cid:durableId="1083842615">
     <w:abstractNumId w:val="1"/>
   </w:num>
   <w:num w:numId="4" w16cid:durableId="231549683">
+    <w:abstractNumId w:val="3"/>
+  </w:num>
+  <w:num w:numId="5" w16cid:durableId="567346350">
     <w:abstractNumId w:val="2"/>
   </w:num>
 </w:numbering>

</xml_diff>

<commit_message>
improve readability of report
</commit_message>
<xml_diff>
--- a/StartupModule1Report.docx
+++ b/StartupModule1Report.docx
@@ -134,7 +134,23 @@
           <w:sz w:val="30"/>
           <w:szCs w:val="30"/>
         </w:rPr>
-        <w:t xml:space="preserve"> that is associated with a row of data will be referred to simply as “company”.</w:t>
+        <w:t xml:space="preserve"> that </w:t>
+      </w:r>
+      <w:r>
+        <w:rPr>
+          <w:rFonts w:ascii="Microsoft Sans Serif" w:hAnsi="Microsoft Sans Serif"/>
+          <w:sz w:val="30"/>
+          <w:szCs w:val="30"/>
+        </w:rPr>
+        <w:t xml:space="preserve">is under the column heading “name” (in the dataset) </w:t>
+      </w:r>
+      <w:r>
+        <w:rPr>
+          <w:rFonts w:ascii="Microsoft Sans Serif" w:hAnsi="Microsoft Sans Serif"/>
+          <w:sz w:val="30"/>
+          <w:szCs w:val="30"/>
+        </w:rPr>
+        <w:t>will be referred to simply as “company”.</w:t>
       </w:r>
     </w:p>
     <w:p>
@@ -581,7 +597,55 @@
           <w:sz w:val="30"/>
           <w:szCs w:val="30"/>
         </w:rPr>
-        <w:t xml:space="preserve"> produce</w:t>
+        <w:t xml:space="preserve"> </w:t>
+      </w:r>
+      <w:r>
+        <w:rPr>
+          <w:rFonts w:ascii="Microsoft Sans Serif" w:hAnsi="Microsoft Sans Serif"/>
+          <w:sz w:val="30"/>
+          <w:szCs w:val="30"/>
+        </w:rPr>
+        <w:t>and is associated with</w:t>
+      </w:r>
+      <w:r>
+        <w:rPr>
+          <w:rFonts w:ascii="Microsoft Sans Serif" w:hAnsi="Microsoft Sans Serif"/>
+          <w:sz w:val="30"/>
+          <w:szCs w:val="30"/>
+        </w:rPr>
+        <w:t xml:space="preserve"> success but </w:t>
+      </w:r>
+      <w:r>
+        <w:rPr>
+          <w:rFonts w:ascii="Microsoft Sans Serif" w:hAnsi="Microsoft Sans Serif"/>
+          <w:sz w:val="30"/>
+          <w:szCs w:val="30"/>
+        </w:rPr>
+        <w:t>this quality</w:t>
+      </w:r>
+      <w:r>
+        <w:rPr>
+          <w:rFonts w:ascii="Microsoft Sans Serif" w:hAnsi="Microsoft Sans Serif"/>
+          <w:sz w:val="30"/>
+          <w:szCs w:val="30"/>
+        </w:rPr>
+        <w:t xml:space="preserve">, if </w:t>
+      </w:r>
+      <w:r>
+        <w:rPr>
+          <w:rFonts w:ascii="Microsoft Sans Serif" w:hAnsi="Microsoft Sans Serif"/>
+          <w:sz w:val="30"/>
+          <w:szCs w:val="30"/>
+        </w:rPr>
+        <w:t>it</w:t>
+      </w:r>
+      <w:r>
+        <w:rPr>
+          <w:rFonts w:ascii="Microsoft Sans Serif" w:hAnsi="Microsoft Sans Serif"/>
+          <w:sz w:val="30"/>
+          <w:szCs w:val="30"/>
+        </w:rPr>
+        <w:t xml:space="preserve"> exist</w:t>
       </w:r>
       <w:r>
         <w:rPr>
@@ -597,54 +661,6 @@
           <w:sz w:val="30"/>
           <w:szCs w:val="30"/>
         </w:rPr>
-        <w:t xml:space="preserve"> success but </w:t>
-      </w:r>
-      <w:r>
-        <w:rPr>
-          <w:rFonts w:ascii="Microsoft Sans Serif" w:hAnsi="Microsoft Sans Serif"/>
-          <w:sz w:val="30"/>
-          <w:szCs w:val="30"/>
-        </w:rPr>
-        <w:t>this quality</w:t>
-      </w:r>
-      <w:r>
-        <w:rPr>
-          <w:rFonts w:ascii="Microsoft Sans Serif" w:hAnsi="Microsoft Sans Serif"/>
-          <w:sz w:val="30"/>
-          <w:szCs w:val="30"/>
-        </w:rPr>
-        <w:t xml:space="preserve">, if </w:t>
-      </w:r>
-      <w:r>
-        <w:rPr>
-          <w:rFonts w:ascii="Microsoft Sans Serif" w:hAnsi="Microsoft Sans Serif"/>
-          <w:sz w:val="30"/>
-          <w:szCs w:val="30"/>
-        </w:rPr>
-        <w:t>it</w:t>
-      </w:r>
-      <w:r>
-        <w:rPr>
-          <w:rFonts w:ascii="Microsoft Sans Serif" w:hAnsi="Microsoft Sans Serif"/>
-          <w:sz w:val="30"/>
-          <w:szCs w:val="30"/>
-        </w:rPr>
-        <w:t xml:space="preserve"> exist</w:t>
-      </w:r>
-      <w:r>
-        <w:rPr>
-          <w:rFonts w:ascii="Microsoft Sans Serif" w:hAnsi="Microsoft Sans Serif"/>
-          <w:sz w:val="30"/>
-          <w:szCs w:val="30"/>
-        </w:rPr>
-        <w:t>s</w:t>
-      </w:r>
-      <w:r>
-        <w:rPr>
-          <w:rFonts w:ascii="Microsoft Sans Serif" w:hAnsi="Microsoft Sans Serif"/>
-          <w:sz w:val="30"/>
-          <w:szCs w:val="30"/>
-        </w:rPr>
         <w:t xml:space="preserve">, can’t be determined by the dataset and </w:t>
       </w:r>
       <w:r>
@@ -685,7 +701,25 @@
           <w:sz w:val="30"/>
           <w:szCs w:val="30"/>
         </w:rPr>
-        <w:t xml:space="preserve"> in this goal range are quite small so this may be a case</w:t>
+        <w:t xml:space="preserve"> in this goal range </w:t>
+      </w:r>
+      <w:proofErr w:type="gramStart"/>
+      <w:r>
+        <w:rPr>
+          <w:rFonts w:ascii="Microsoft Sans Serif" w:hAnsi="Microsoft Sans Serif"/>
+          <w:sz w:val="30"/>
+          <w:szCs w:val="30"/>
+        </w:rPr>
+        <w:t>are</w:t>
+      </w:r>
+      <w:proofErr w:type="gramEnd"/>
+      <w:r>
+        <w:rPr>
+          <w:rFonts w:ascii="Microsoft Sans Serif" w:hAnsi="Microsoft Sans Serif"/>
+          <w:sz w:val="30"/>
+          <w:szCs w:val="30"/>
+        </w:rPr>
+        <w:t xml:space="preserve"> quite small so this may be a case</w:t>
       </w:r>
       <w:r>
         <w:rPr>
@@ -717,7 +751,41 @@
           <w:sz w:val="30"/>
           <w:szCs w:val="30"/>
         </w:rPr>
-        <w:t xml:space="preserve"> of noise over signal that caused the zero fail and zero cancellation rate within this goal range.</w:t>
+        <w:t xml:space="preserve"> of noise over signal that caused the zero </w:t>
+      </w:r>
+      <w:proofErr w:type="gramStart"/>
+      <w:r>
+        <w:rPr>
+          <w:rFonts w:ascii="Microsoft Sans Serif" w:hAnsi="Microsoft Sans Serif"/>
+          <w:sz w:val="30"/>
+          <w:szCs w:val="30"/>
+        </w:rPr>
+        <w:t>fail</w:t>
+      </w:r>
+      <w:proofErr w:type="gramEnd"/>
+      <w:r>
+        <w:rPr>
+          <w:rFonts w:ascii="Microsoft Sans Serif" w:hAnsi="Microsoft Sans Serif"/>
+          <w:sz w:val="30"/>
+          <w:szCs w:val="30"/>
+        </w:rPr>
+        <w:t xml:space="preserve"> and zero cancellation </w:t>
+      </w:r>
+      <w:r>
+        <w:rPr>
+          <w:rFonts w:ascii="Microsoft Sans Serif" w:hAnsi="Microsoft Sans Serif"/>
+          <w:sz w:val="30"/>
+          <w:szCs w:val="30"/>
+        </w:rPr>
+        <w:t>counts</w:t>
+      </w:r>
+      <w:r>
+        <w:rPr>
+          <w:rFonts w:ascii="Microsoft Sans Serif" w:hAnsi="Microsoft Sans Serif"/>
+          <w:sz w:val="30"/>
+          <w:szCs w:val="30"/>
+        </w:rPr>
+        <w:t xml:space="preserve"> within this goal range.</w:t>
       </w:r>
     </w:p>
     <w:p>
@@ -1002,51 +1070,71 @@
           <w:sz w:val="30"/>
           <w:szCs w:val="30"/>
         </w:rPr>
-        <w:t xml:space="preserve">As the dataset and </w:t>
+        <w:t xml:space="preserve">As the dataset and its </w:t>
+      </w:r>
+      <w:r>
+        <w:rPr>
+          <w:rFonts w:ascii="Microsoft Sans Serif" w:hAnsi="Microsoft Sans Serif"/>
+          <w:sz w:val="30"/>
+          <w:szCs w:val="30"/>
+        </w:rPr>
+        <w:t xml:space="preserve">(the dataset’s) </w:t>
+      </w:r>
+      <w:r>
+        <w:rPr>
+          <w:rFonts w:ascii="Microsoft Sans Serif" w:hAnsi="Microsoft Sans Serif"/>
+          <w:sz w:val="30"/>
+          <w:szCs w:val="30"/>
+        </w:rPr>
+        <w:t xml:space="preserve">processing currently stands, </w:t>
+      </w:r>
+      <w:r>
+        <w:rPr>
+          <w:rFonts w:ascii="Microsoft Sans Serif" w:hAnsi="Microsoft Sans Serif"/>
+          <w:sz w:val="30"/>
+          <w:szCs w:val="30"/>
+        </w:rPr>
+        <w:t>t</w:t>
+      </w:r>
+      <w:r>
+        <w:rPr>
+          <w:rFonts w:ascii="Microsoft Sans Serif" w:hAnsi="Microsoft Sans Serif"/>
+          <w:sz w:val="30"/>
+          <w:szCs w:val="30"/>
+        </w:rPr>
+        <w:t xml:space="preserve">he data gleaned from the goal and pledge columns that are used for the </w:t>
+      </w:r>
+      <w:r>
+        <w:rPr>
+          <w:rFonts w:ascii="Microsoft Sans Serif" w:hAnsi="Microsoft Sans Serif"/>
+          <w:b/>
+          <w:bCs/>
+          <w:sz w:val="30"/>
+          <w:szCs w:val="30"/>
+        </w:rPr>
+        <w:t xml:space="preserve">Outcome Percentage </w:t>
       </w:r>
       <w:proofErr w:type="gramStart"/>
       <w:r>
         <w:rPr>
           <w:rFonts w:ascii="Microsoft Sans Serif" w:hAnsi="Microsoft Sans Serif"/>
-          <w:sz w:val="30"/>
-          <w:szCs w:val="30"/>
-        </w:rPr>
-        <w:t>its</w:t>
+          <w:b/>
+          <w:bCs/>
+          <w:sz w:val="30"/>
+          <w:szCs w:val="30"/>
+        </w:rPr>
+        <w:t>By</w:t>
       </w:r>
       <w:proofErr w:type="gramEnd"/>
       <w:r>
         <w:rPr>
           <w:rFonts w:ascii="Microsoft Sans Serif" w:hAnsi="Microsoft Sans Serif"/>
-          <w:sz w:val="30"/>
-          <w:szCs w:val="30"/>
-        </w:rPr>
-        <w:t xml:space="preserve"> processing currently stands, </w:t>
-      </w:r>
-      <w:r>
-        <w:rPr>
-          <w:rFonts w:ascii="Microsoft Sans Serif" w:hAnsi="Microsoft Sans Serif"/>
-          <w:sz w:val="30"/>
-          <w:szCs w:val="30"/>
-        </w:rPr>
-        <w:t>t</w:t>
-      </w:r>
-      <w:r>
-        <w:rPr>
-          <w:rFonts w:ascii="Microsoft Sans Serif" w:hAnsi="Microsoft Sans Serif"/>
-          <w:sz w:val="30"/>
-          <w:szCs w:val="30"/>
-        </w:rPr>
-        <w:t xml:space="preserve">he data gleaned from the goal and pledge columns that are used for the </w:t>
-      </w:r>
-      <w:r>
-        <w:rPr>
-          <w:rFonts w:ascii="Microsoft Sans Serif" w:hAnsi="Microsoft Sans Serif"/>
-          <w:b/>
-          <w:bCs/>
-          <w:sz w:val="30"/>
-          <w:szCs w:val="30"/>
-        </w:rPr>
-        <w:t>Outcome Percentage By Goal</w:t>
+          <w:b/>
+          <w:bCs/>
+          <w:sz w:val="30"/>
+          <w:szCs w:val="30"/>
+        </w:rPr>
+        <w:t xml:space="preserve"> Goal</w:t>
       </w:r>
       <w:r>
         <w:rPr>
@@ -1085,25 +1173,23 @@
           <w:sz w:val="30"/>
           <w:szCs w:val="30"/>
         </w:rPr>
-        <w:t xml:space="preserve">As the dataset and </w:t>
-      </w:r>
-      <w:proofErr w:type="gramStart"/>
-      <w:r>
-        <w:rPr>
-          <w:rFonts w:ascii="Microsoft Sans Serif" w:hAnsi="Microsoft Sans Serif"/>
-          <w:sz w:val="30"/>
-          <w:szCs w:val="30"/>
-        </w:rPr>
-        <w:t>its</w:t>
-      </w:r>
-      <w:proofErr w:type="gramEnd"/>
-      <w:r>
-        <w:rPr>
-          <w:rFonts w:ascii="Microsoft Sans Serif" w:hAnsi="Microsoft Sans Serif"/>
-          <w:sz w:val="30"/>
-          <w:szCs w:val="30"/>
-        </w:rPr>
-        <w:t xml:space="preserve"> processing currently stands, it’s not clear whether the dataset has been </w:t>
+        <w:t xml:space="preserve">As the dataset and its </w:t>
+      </w:r>
+      <w:r>
+        <w:rPr>
+          <w:rFonts w:ascii="Microsoft Sans Serif" w:hAnsi="Microsoft Sans Serif"/>
+          <w:sz w:val="30"/>
+          <w:szCs w:val="30"/>
+        </w:rPr>
+        <w:t xml:space="preserve">(the dataset’s) </w:t>
+      </w:r>
+      <w:r>
+        <w:rPr>
+          <w:rFonts w:ascii="Microsoft Sans Serif" w:hAnsi="Microsoft Sans Serif"/>
+          <w:sz w:val="30"/>
+          <w:szCs w:val="30"/>
+        </w:rPr>
+        <w:t xml:space="preserve">processing currently stands, it’s not clear whether the dataset has been </w:t>
       </w:r>
       <w:r>
         <w:rPr>
@@ -1152,25 +1238,23 @@
           <w:sz w:val="30"/>
           <w:szCs w:val="30"/>
         </w:rPr>
-        <w:t xml:space="preserve">As the dataset and </w:t>
-      </w:r>
-      <w:proofErr w:type="gramStart"/>
-      <w:r>
-        <w:rPr>
-          <w:rFonts w:ascii="Microsoft Sans Serif" w:hAnsi="Microsoft Sans Serif"/>
-          <w:sz w:val="30"/>
-          <w:szCs w:val="30"/>
-        </w:rPr>
-        <w:t>its</w:t>
-      </w:r>
-      <w:proofErr w:type="gramEnd"/>
-      <w:r>
-        <w:rPr>
-          <w:rFonts w:ascii="Microsoft Sans Serif" w:hAnsi="Microsoft Sans Serif"/>
-          <w:sz w:val="30"/>
-          <w:szCs w:val="30"/>
-        </w:rPr>
-        <w:t xml:space="preserve"> processing currently stands, it’s not clear whether the dataset shows multiple </w:t>
+        <w:t xml:space="preserve">As the dataset and its </w:t>
+      </w:r>
+      <w:r>
+        <w:rPr>
+          <w:rFonts w:ascii="Microsoft Sans Serif" w:hAnsi="Microsoft Sans Serif"/>
+          <w:sz w:val="30"/>
+          <w:szCs w:val="30"/>
+        </w:rPr>
+        <w:t xml:space="preserve">(the dataset’s) </w:t>
+      </w:r>
+      <w:r>
+        <w:rPr>
+          <w:rFonts w:ascii="Microsoft Sans Serif" w:hAnsi="Microsoft Sans Serif"/>
+          <w:sz w:val="30"/>
+          <w:szCs w:val="30"/>
+        </w:rPr>
+        <w:t xml:space="preserve">processing currently stands, it’s not clear whether the dataset shows multiple </w:t>
       </w:r>
       <w:r>
         <w:rPr>
@@ -1362,15 +1446,111 @@
           <w:sz w:val="30"/>
           <w:szCs w:val="30"/>
         </w:rPr>
-        <w:t xml:space="preserve"> And so, a company understanding that the success of a CC it launches may be less determined on the type of CC and more determined by a company’s nature/vision and knowing this could change how</w:t>
-      </w:r>
-      <w:r>
-        <w:rPr>
-          <w:rFonts w:ascii="Microsoft Sans Serif" w:hAnsi="Microsoft Sans Serif"/>
-          <w:sz w:val="30"/>
-          <w:szCs w:val="30"/>
-        </w:rPr>
-        <w:t xml:space="preserve"> the company will proceed with “generating buzz” for its new product.</w:t>
+        <w:t xml:space="preserve"> And so, a company understanding that the success of </w:t>
+      </w:r>
+      <w:r>
+        <w:rPr>
+          <w:rFonts w:ascii="Microsoft Sans Serif" w:hAnsi="Microsoft Sans Serif"/>
+          <w:sz w:val="30"/>
+          <w:szCs w:val="30"/>
+        </w:rPr>
+        <w:t>its (the company’s)</w:t>
+      </w:r>
+      <w:r>
+        <w:rPr>
+          <w:rFonts w:ascii="Microsoft Sans Serif" w:hAnsi="Microsoft Sans Serif"/>
+          <w:sz w:val="30"/>
+          <w:szCs w:val="30"/>
+        </w:rPr>
+        <w:t xml:space="preserve"> CC</w:t>
+      </w:r>
+      <w:r>
+        <w:rPr>
+          <w:rFonts w:ascii="Microsoft Sans Serif" w:hAnsi="Microsoft Sans Serif"/>
+          <w:sz w:val="30"/>
+          <w:szCs w:val="30"/>
+        </w:rPr>
+        <w:t xml:space="preserve"> </w:t>
+      </w:r>
+      <w:r>
+        <w:rPr>
+          <w:rFonts w:ascii="Microsoft Sans Serif" w:hAnsi="Microsoft Sans Serif"/>
+          <w:sz w:val="30"/>
+          <w:szCs w:val="30"/>
+        </w:rPr>
+        <w:t xml:space="preserve">may be less determined on the type of CC and more determined by </w:t>
+      </w:r>
+      <w:r>
+        <w:rPr>
+          <w:rFonts w:ascii="Microsoft Sans Serif" w:hAnsi="Microsoft Sans Serif"/>
+          <w:sz w:val="30"/>
+          <w:szCs w:val="30"/>
+        </w:rPr>
+        <w:t>its</w:t>
+      </w:r>
+      <w:r>
+        <w:rPr>
+          <w:rFonts w:ascii="Microsoft Sans Serif" w:hAnsi="Microsoft Sans Serif"/>
+          <w:sz w:val="30"/>
+          <w:szCs w:val="30"/>
+        </w:rPr>
+        <w:t xml:space="preserve"> </w:t>
+      </w:r>
+      <w:r>
+        <w:rPr>
+          <w:rFonts w:ascii="Microsoft Sans Serif" w:hAnsi="Microsoft Sans Serif"/>
+          <w:sz w:val="30"/>
+          <w:szCs w:val="30"/>
+        </w:rPr>
+        <w:t xml:space="preserve">(the </w:t>
+      </w:r>
+      <w:r>
+        <w:rPr>
+          <w:rFonts w:ascii="Microsoft Sans Serif" w:hAnsi="Microsoft Sans Serif"/>
+          <w:sz w:val="30"/>
+          <w:szCs w:val="30"/>
+        </w:rPr>
+        <w:t>company’s</w:t>
+      </w:r>
+      <w:r>
+        <w:rPr>
+          <w:rFonts w:ascii="Microsoft Sans Serif" w:hAnsi="Microsoft Sans Serif"/>
+          <w:sz w:val="30"/>
+          <w:szCs w:val="30"/>
+        </w:rPr>
+        <w:t>)</w:t>
+      </w:r>
+      <w:r>
+        <w:rPr>
+          <w:rFonts w:ascii="Microsoft Sans Serif" w:hAnsi="Microsoft Sans Serif"/>
+          <w:sz w:val="30"/>
+          <w:szCs w:val="30"/>
+        </w:rPr>
+        <w:t xml:space="preserve"> nature/vision and knowing this could change how</w:t>
+      </w:r>
+      <w:r>
+        <w:rPr>
+          <w:rFonts w:ascii="Microsoft Sans Serif" w:hAnsi="Microsoft Sans Serif"/>
+          <w:sz w:val="30"/>
+          <w:szCs w:val="30"/>
+        </w:rPr>
+        <w:t xml:space="preserve"> the company will proceed with “generating buzz” for its </w:t>
+      </w:r>
+      <w:r>
+        <w:rPr>
+          <w:rFonts w:ascii="Microsoft Sans Serif" w:hAnsi="Microsoft Sans Serif"/>
+          <w:sz w:val="30"/>
+          <w:szCs w:val="30"/>
+        </w:rPr>
+        <w:t xml:space="preserve">(the company’s) </w:t>
+      </w:r>
+      <w:r>
+        <w:rPr>
+          <w:rFonts w:ascii="Microsoft Sans Serif" w:hAnsi="Microsoft Sans Serif"/>
+          <w:sz w:val="30"/>
+          <w:szCs w:val="30"/>
+        </w:rPr>
+        <w:t>new product.</w:t>
       </w:r>
     </w:p>
     <w:p>
@@ -1393,25 +1573,23 @@
           <w:sz w:val="30"/>
           <w:szCs w:val="30"/>
         </w:rPr>
-        <w:t xml:space="preserve">As the dataset and </w:t>
-      </w:r>
-      <w:proofErr w:type="gramStart"/>
-      <w:r>
-        <w:rPr>
-          <w:rFonts w:ascii="Microsoft Sans Serif" w:hAnsi="Microsoft Sans Serif"/>
-          <w:sz w:val="30"/>
-          <w:szCs w:val="30"/>
-        </w:rPr>
-        <w:t>its</w:t>
-      </w:r>
-      <w:proofErr w:type="gramEnd"/>
-      <w:r>
-        <w:rPr>
-          <w:rFonts w:ascii="Microsoft Sans Serif" w:hAnsi="Microsoft Sans Serif"/>
-          <w:sz w:val="30"/>
-          <w:szCs w:val="30"/>
-        </w:rPr>
-        <w:t xml:space="preserve"> processing currently stands, there has been no analysis of the “blurb”, “</w:t>
+        <w:t xml:space="preserve">As the dataset and its </w:t>
+      </w:r>
+      <w:r>
+        <w:rPr>
+          <w:rFonts w:ascii="Microsoft Sans Serif" w:hAnsi="Microsoft Sans Serif"/>
+          <w:sz w:val="30"/>
+          <w:szCs w:val="30"/>
+        </w:rPr>
+        <w:t xml:space="preserve">(the dataset’s) </w:t>
+      </w:r>
+      <w:r>
+        <w:rPr>
+          <w:rFonts w:ascii="Microsoft Sans Serif" w:hAnsi="Microsoft Sans Serif"/>
+          <w:sz w:val="30"/>
+          <w:szCs w:val="30"/>
+        </w:rPr>
+        <w:t>processing currently stands, there has been no analysis of the “blurb”, “</w:t>
       </w:r>
       <w:proofErr w:type="spellStart"/>
       <w:r>
@@ -1447,7 +1625,23 @@
           <w:sz w:val="30"/>
           <w:szCs w:val="30"/>
         </w:rPr>
-        <w:t>”, or “name” data that was also provided that may provide insight into the outcome of the CC types.</w:t>
+        <w:t xml:space="preserve">”, or “name” data that was also provided </w:t>
+      </w:r>
+      <w:r>
+        <w:rPr>
+          <w:rFonts w:ascii="Microsoft Sans Serif" w:hAnsi="Microsoft Sans Serif"/>
+          <w:sz w:val="30"/>
+          <w:szCs w:val="30"/>
+        </w:rPr>
+        <w:t>which</w:t>
+      </w:r>
+      <w:r>
+        <w:rPr>
+          <w:rFonts w:ascii="Microsoft Sans Serif" w:hAnsi="Microsoft Sans Serif"/>
+          <w:sz w:val="30"/>
+          <w:szCs w:val="30"/>
+        </w:rPr>
+        <w:t xml:space="preserve"> may provide insight into the outcome of the CC types.</w:t>
       </w:r>
     </w:p>
     <w:p>
@@ -1470,25 +1664,23 @@
           <w:sz w:val="30"/>
           <w:szCs w:val="30"/>
         </w:rPr>
-        <w:t xml:space="preserve">As the dataset and </w:t>
-      </w:r>
-      <w:proofErr w:type="gramStart"/>
-      <w:r>
-        <w:rPr>
-          <w:rFonts w:ascii="Microsoft Sans Serif" w:hAnsi="Microsoft Sans Serif"/>
-          <w:sz w:val="30"/>
-          <w:szCs w:val="30"/>
-        </w:rPr>
-        <w:t>its</w:t>
-      </w:r>
-      <w:proofErr w:type="gramEnd"/>
-      <w:r>
-        <w:rPr>
-          <w:rFonts w:ascii="Microsoft Sans Serif" w:hAnsi="Microsoft Sans Serif"/>
-          <w:sz w:val="30"/>
-          <w:szCs w:val="30"/>
-        </w:rPr>
-        <w:t xml:space="preserve"> processing currently stands,</w:t>
+        <w:t xml:space="preserve">As the dataset and its </w:t>
+      </w:r>
+      <w:r>
+        <w:rPr>
+          <w:rFonts w:ascii="Microsoft Sans Serif" w:hAnsi="Microsoft Sans Serif"/>
+          <w:sz w:val="30"/>
+          <w:szCs w:val="30"/>
+        </w:rPr>
+        <w:t xml:space="preserve">(the dataset’s) </w:t>
+      </w:r>
+      <w:r>
+        <w:rPr>
+          <w:rFonts w:ascii="Microsoft Sans Serif" w:hAnsi="Microsoft Sans Serif"/>
+          <w:sz w:val="30"/>
+          <w:szCs w:val="30"/>
+        </w:rPr>
+        <w:t>processing currently stands,</w:t>
       </w:r>
       <w:r>
         <w:rPr>
@@ -1545,6 +1737,7 @@
           <w:sz w:val="30"/>
           <w:szCs w:val="30"/>
         </w:rPr>
+        <w:lastRenderedPageBreak/>
         <w:t>What are some other possible tables and/or graphs that we could create, and what additional value would they provide?</w:t>
       </w:r>
     </w:p>
@@ -1660,16 +1853,7 @@
           <w:sz w:val="30"/>
           <w:szCs w:val="30"/>
         </w:rPr>
-        <w:t xml:space="preserve">additional level of process. The new assumption would be that the “pledge” and “goal” data listed in </w:t>
-      </w:r>
-      <w:r>
-        <w:rPr>
-          <w:rFonts w:ascii="Microsoft Sans Serif" w:hAnsi="Microsoft Sans Serif"/>
-          <w:sz w:val="30"/>
-          <w:szCs w:val="30"/>
-        </w:rPr>
-        <w:lastRenderedPageBreak/>
-        <w:t xml:space="preserve">the origin dataset are </w:t>
+        <w:t xml:space="preserve">additional level of process. The new assumption would be that the “pledge” and “goal” data listed in the origin dataset are </w:t>
       </w:r>
       <w:r>
         <w:rPr>
@@ -2158,6 +2342,16 @@
           <w:szCs w:val="30"/>
         </w:rPr>
         <w:t>Month</w:t>
+      </w:r>
+      <w:r>
+        <w:rPr>
+          <w:rFonts w:ascii="Microsoft Sans Serif" w:hAnsi="Microsoft Sans Serif"/>
+          <w:b/>
+          <w:bCs/>
+          <w:sz w:val="30"/>
+          <w:szCs w:val="30"/>
+        </w:rPr>
+        <w:t xml:space="preserve"> And Year</w:t>
       </w:r>
       <w:r>
         <w:rPr>

</xml_diff>